<commit_message>
1) Update GreenButtonDCCMDTestDataSheetTemplate.docx with proper Result Summary sections 2) Review and update Test Requirements document Test Step sections to match SoapUI CMD implementation
</commit_message>
<xml_diff>
--- a/GreenButtonTestingRequirements/GreenButtonDCCMDTestDataSheetTemplate.docx
+++ b/GreenButtonTestingRequirements/GreenButtonDCCMDTestDataSheetTemplate.docx
@@ -62,7 +62,7 @@
           <w:sz w:val="28"/>
           <w:szCs w:val="28"/>
         </w:rPr>
-        <w:t>1/28/2016 10:30 PM</w:t>
+        <w:t>2/3/2016 12:49 PM</w:t>
       </w:r>
       <w:r>
         <w:rPr>
@@ -203,7 +203,16 @@
     </w:p>
     <w:p>
       <w:r>
-        <w:t>Perform each test in sequence. For those tests that require log in and download my data, the repeated steps can be ignored and use the file that was retrieved in the prior test.</w:t>
+        <w:t xml:space="preserve">Perform each test in sequence. For those tests that require log in and </w:t>
+      </w:r>
+      <w:r>
+        <w:t>access approval or denial, give control of the session to the test applicant (testee)</w:t>
+      </w:r>
+      <w:r>
+        <w:t>.</w:t>
+      </w:r>
+      <w:r>
+        <w:t xml:space="preserve">  This allows the testee to maintain the privacy of the login used during the test.</w:t>
       </w:r>
     </w:p>
     <w:p>
@@ -298,74 +307,7 @@
         <w:t xml:space="preserve"> and testee in the corresponding spots when both agree with the interpretation of the result. Paste any notes or images in the one-celled table to record additional data or comments.</w:t>
       </w:r>
     </w:p>
-    <w:p>
-      <w:pPr>
-        <w:pStyle w:val="Heading3"/>
-      </w:pPr>
-      <w:r>
-        <w:t>No need to log in each time</w:t>
-      </w:r>
-    </w:p>
-    <w:p>
-      <w:r>
-        <w:t xml:space="preserve">The tests in this document are designed to be self-contained and not dependent on previous tests run. However, the </w:t>
-      </w:r>
-      <w:r>
-        <w:t>Tester</w:t>
-      </w:r>
-      <w:r>
-        <w:t xml:space="preserve"> is encouraged to eliminate redundant log in and download procedures where possible to minimize test time.</w:t>
-      </w:r>
-    </w:p>
-    <w:p>
-      <w:r>
-        <w:t>I</w:t>
-      </w:r>
-      <w:r>
-        <w:t>f already logged in from a previous step, there is no need to log in again. Also, if the file needed has already been downloaded in a previous step, there is no need to download it again.</w:t>
-      </w:r>
-    </w:p>
-    <w:p>
-      <w:r>
-        <w:t>Those test procedures where this optimization is recommended if possible begin their test procedure with a note to this effect.</w:t>
-      </w:r>
-    </w:p>
-    <w:p>
-      <w:pPr>
-        <w:pStyle w:val="Heading3"/>
-      </w:pPr>
-      <w:r>
-        <w:t xml:space="preserve">Performing Login and Download by </w:t>
-      </w:r>
-      <w:r>
-        <w:t>Tester</w:t>
-      </w:r>
-      <w:r>
-        <w:t xml:space="preserve"> or Testee</w:t>
-      </w:r>
-    </w:p>
-    <w:p>
-      <w:r>
-        <w:t xml:space="preserve">Depending on the choice of the testee and their implementation, the </w:t>
-      </w:r>
-      <w:r>
-        <w:t>Tester</w:t>
-      </w:r>
-      <w:r>
-        <w:t xml:space="preserve"> may elect at the testee’s request to have the testee perform login and downloads while sharing a screen. This allows the testee to maintain the privacy of the login used in the test.</w:t>
-      </w:r>
-    </w:p>
-    <w:p>
-      <w:r>
-        <w:t xml:space="preserve">In this case, the downloaded file must be provided to the </w:t>
-      </w:r>
-      <w:r>
-        <w:t>Tester</w:t>
-      </w:r>
-      <w:r>
-        <w:t xml:space="preserve"> by the testee via email or ftp.</w:t>
-      </w:r>
-    </w:p>
+    <w:p/>
     <w:p>
       <w:pPr>
         <w:pStyle w:val="Heading3"/>
@@ -406,7 +348,7 @@
           <v:shape id="_x0000_i1025" type="#_x0000_t75" style="width:76.5pt;height:50.25pt" o:ole="">
             <v:imagedata r:id="rId15" o:title=""/>
           </v:shape>
-          <o:OLEObject Type="Embed" ProgID="Excel.SheetMacroEnabled.12" ShapeID="_x0000_i1025" DrawAspect="Icon" ObjectID="_1515610543" r:id="rId16"/>
+          <o:OLEObject Type="Embed" ProgID="Excel.SheetMacroEnabled.12" ShapeID="_x0000_i1025" DrawAspect="Icon" ObjectID="_1516022450" r:id="rId16"/>
         </w:object>
       </w:r>
     </w:p>
@@ -454,6 +396,9 @@
         <w:gridCol w:w="6138"/>
       </w:tblGrid>
       <w:tr>
+        <w:trPr>
+          <w:cantSplit/>
+        </w:trPr>
         <w:tc>
           <w:tcPr>
             <w:tcW w:w="3438" w:type="dxa"/>
@@ -474,264 +419,6 @@
               </w:rPr>
               <w:t xml:space="preserve">Date of Test: </w:t>
             </w:r>
-          </w:p>
-        </w:tc>
-        <w:tc>
-          <w:tcPr>
-            <w:tcW w:w="6138" w:type="dxa"/>
-          </w:tcPr>
-          <w:p>
-            <w:pPr>
-              <w:pStyle w:val="BodyText"/>
-            </w:pPr>
-          </w:p>
-        </w:tc>
-      </w:tr>
-      <w:tr>
-        <w:tc>
-          <w:tcPr>
-            <w:tcW w:w="3438" w:type="dxa"/>
-          </w:tcPr>
-          <w:p>
-            <w:pPr>
-              <w:pStyle w:val="NormalWeb"/>
-              <w:spacing w:line="75" w:lineRule="atLeast"/>
-              <w:rPr>
-                <w:rFonts w:asciiTheme="minorHAnsi" w:hAnsiTheme="minorHAnsi"/>
-                <w:i/>
-              </w:rPr>
-            </w:pPr>
-            <w:r>
-              <w:rPr>
-                <w:rFonts w:asciiTheme="minorHAnsi" w:hAnsiTheme="minorHAnsi"/>
-                <w:i/>
-              </w:rPr>
-              <w:t>Certificate Identifier:</w:t>
-            </w:r>
-          </w:p>
-        </w:tc>
-        <w:tc>
-          <w:tcPr>
-            <w:tcW w:w="6138" w:type="dxa"/>
-          </w:tcPr>
-          <w:p>
-            <w:pPr>
-              <w:pStyle w:val="BodyText"/>
-            </w:pPr>
-          </w:p>
-        </w:tc>
-      </w:tr>
-      <w:tr>
-        <w:tc>
-          <w:tcPr>
-            <w:tcW w:w="3438" w:type="dxa"/>
-          </w:tcPr>
-          <w:p>
-            <w:pPr>
-              <w:pStyle w:val="NormalWeb"/>
-              <w:spacing w:line="75" w:lineRule="atLeast"/>
-              <w:rPr>
-                <w:rFonts w:asciiTheme="minorHAnsi" w:hAnsiTheme="minorHAnsi"/>
-                <w:i/>
-              </w:rPr>
-            </w:pPr>
-            <w:r>
-              <w:rPr>
-                <w:rFonts w:asciiTheme="minorHAnsi" w:hAnsiTheme="minorHAnsi"/>
-                <w:i/>
-              </w:rPr>
-              <w:t>Certification</w:t>
-            </w:r>
-            <w:r>
-              <w:rPr>
-                <w:rFonts w:asciiTheme="minorHAnsi" w:hAnsiTheme="minorHAnsi"/>
-                <w:i/>
-              </w:rPr>
-              <w:t xml:space="preserve"> Lab: </w:t>
-            </w:r>
-          </w:p>
-        </w:tc>
-        <w:tc>
-          <w:tcPr>
-            <w:tcW w:w="6138" w:type="dxa"/>
-          </w:tcPr>
-          <w:p>
-            <w:pPr>
-              <w:pStyle w:val="BodyText"/>
-            </w:pPr>
-          </w:p>
-        </w:tc>
-      </w:tr>
-      <w:tr>
-        <w:tc>
-          <w:tcPr>
-            <w:tcW w:w="3438" w:type="dxa"/>
-          </w:tcPr>
-          <w:p>
-            <w:pPr>
-              <w:pStyle w:val="NormalWeb"/>
-              <w:spacing w:line="75" w:lineRule="atLeast"/>
-              <w:rPr>
-                <w:rFonts w:asciiTheme="minorHAnsi" w:hAnsiTheme="minorHAnsi"/>
-                <w:i/>
-              </w:rPr>
-            </w:pPr>
-            <w:r>
-              <w:rPr>
-                <w:rFonts w:asciiTheme="minorHAnsi" w:hAnsiTheme="minorHAnsi"/>
-                <w:i/>
-              </w:rPr>
-              <w:t>Test Suite Version:</w:t>
-            </w:r>
-          </w:p>
-        </w:tc>
-        <w:tc>
-          <w:tcPr>
-            <w:tcW w:w="6138" w:type="dxa"/>
-          </w:tcPr>
-          <w:p>
-            <w:pPr>
-              <w:pStyle w:val="BodyText"/>
-            </w:pPr>
-          </w:p>
-        </w:tc>
-      </w:tr>
-      <w:tr>
-        <w:tc>
-          <w:tcPr>
-            <w:tcW w:w="3438" w:type="dxa"/>
-          </w:tcPr>
-          <w:p>
-            <w:pPr>
-              <w:pStyle w:val="NormalWeb"/>
-              <w:spacing w:line="75" w:lineRule="atLeast"/>
-              <w:rPr>
-                <w:rFonts w:asciiTheme="minorHAnsi" w:hAnsiTheme="minorHAnsi"/>
-                <w:i/>
-              </w:rPr>
-            </w:pPr>
-            <w:r>
-              <w:rPr>
-                <w:rFonts w:asciiTheme="minorHAnsi" w:hAnsiTheme="minorHAnsi"/>
-                <w:i/>
-              </w:rPr>
-              <w:t>Company:</w:t>
-            </w:r>
-          </w:p>
-        </w:tc>
-        <w:tc>
-          <w:tcPr>
-            <w:tcW w:w="6138" w:type="dxa"/>
-          </w:tcPr>
-          <w:p>
-            <w:pPr>
-              <w:pStyle w:val="BodyText"/>
-            </w:pPr>
-          </w:p>
-        </w:tc>
-      </w:tr>
-      <w:tr>
-        <w:tc>
-          <w:tcPr>
-            <w:tcW w:w="3438" w:type="dxa"/>
-          </w:tcPr>
-          <w:p>
-            <w:pPr>
-              <w:pStyle w:val="NormalWeb"/>
-              <w:spacing w:line="75" w:lineRule="atLeast"/>
-              <w:rPr>
-                <w:rFonts w:asciiTheme="minorHAnsi" w:hAnsiTheme="minorHAnsi"/>
-                <w:i/>
-              </w:rPr>
-            </w:pPr>
-            <w:r>
-              <w:rPr>
-                <w:rFonts w:asciiTheme="minorHAnsi" w:hAnsiTheme="minorHAnsi"/>
-                <w:i/>
-              </w:rPr>
-              <w:t>Product Name:</w:t>
-            </w:r>
-          </w:p>
-        </w:tc>
-        <w:tc>
-          <w:tcPr>
-            <w:tcW w:w="6138" w:type="dxa"/>
-          </w:tcPr>
-          <w:p>
-            <w:pPr>
-              <w:pStyle w:val="BodyText"/>
-            </w:pPr>
-          </w:p>
-        </w:tc>
-      </w:tr>
-      <w:tr>
-        <w:tc>
-          <w:tcPr>
-            <w:tcW w:w="3438" w:type="dxa"/>
-          </w:tcPr>
-          <w:p>
-            <w:pPr>
-              <w:pStyle w:val="NormalWeb"/>
-              <w:spacing w:line="75" w:lineRule="atLeast"/>
-              <w:rPr>
-                <w:rFonts w:asciiTheme="minorHAnsi" w:hAnsiTheme="minorHAnsi"/>
-                <w:i/>
-              </w:rPr>
-            </w:pPr>
-            <w:r>
-              <w:rPr>
-                <w:rFonts w:asciiTheme="minorHAnsi" w:hAnsiTheme="minorHAnsi"/>
-                <w:i/>
-              </w:rPr>
-              <w:t>Product Version:</w:t>
-            </w:r>
-          </w:p>
-        </w:tc>
-        <w:tc>
-          <w:tcPr>
-            <w:tcW w:w="6138" w:type="dxa"/>
-          </w:tcPr>
-          <w:p>
-            <w:pPr>
-              <w:pStyle w:val="NormalWeb"/>
-              <w:spacing w:line="75" w:lineRule="atLeast"/>
-              <w:rPr>
-                <w:rFonts w:asciiTheme="minorHAnsi" w:hAnsiTheme="minorHAnsi"/>
-              </w:rPr>
-            </w:pPr>
-          </w:p>
-        </w:tc>
-      </w:tr>
-      <w:tr>
-        <w:tc>
-          <w:tcPr>
-            <w:tcW w:w="3438" w:type="dxa"/>
-          </w:tcPr>
-          <w:p>
-            <w:pPr>
-              <w:pStyle w:val="NormalWeb"/>
-              <w:spacing w:line="75" w:lineRule="atLeast"/>
-              <w:rPr>
-                <w:rFonts w:asciiTheme="minorHAnsi" w:hAnsiTheme="minorHAnsi"/>
-                <w:i/>
-              </w:rPr>
-            </w:pPr>
-            <w:r>
-              <w:rPr>
-                <w:rFonts w:asciiTheme="minorHAnsi" w:hAnsiTheme="minorHAnsi"/>
-                <w:i/>
-              </w:rPr>
-              <w:t>Function Blocks (FBs) to be Tested</w:t>
-            </w:r>
-            <w:r>
-              <w:rPr>
-                <w:rFonts w:asciiTheme="minorHAnsi" w:hAnsiTheme="minorHAnsi"/>
-                <w:i/>
-              </w:rPr>
-              <w:t>:</w:t>
-            </w:r>
-            <w:bookmarkStart w:id="3" w:name="_GoBack"/>
-            <w:bookmarkEnd w:id="3"/>
           </w:p>
         </w:tc>
         <w:tc>
@@ -767,6 +454,283 @@
                 <w:rFonts w:asciiTheme="minorHAnsi" w:hAnsiTheme="minorHAnsi"/>
                 <w:i/>
               </w:rPr>
+              <w:t>Certificate Identifier:</w:t>
+            </w:r>
+          </w:p>
+        </w:tc>
+        <w:tc>
+          <w:tcPr>
+            <w:tcW w:w="6138" w:type="dxa"/>
+          </w:tcPr>
+          <w:p>
+            <w:pPr>
+              <w:pStyle w:val="BodyText"/>
+            </w:pPr>
+          </w:p>
+        </w:tc>
+      </w:tr>
+      <w:tr>
+        <w:trPr>
+          <w:cantSplit/>
+        </w:trPr>
+        <w:tc>
+          <w:tcPr>
+            <w:tcW w:w="3438" w:type="dxa"/>
+          </w:tcPr>
+          <w:p>
+            <w:pPr>
+              <w:pStyle w:val="NormalWeb"/>
+              <w:spacing w:line="75" w:lineRule="atLeast"/>
+              <w:rPr>
+                <w:rFonts w:asciiTheme="minorHAnsi" w:hAnsiTheme="minorHAnsi"/>
+                <w:i/>
+              </w:rPr>
+            </w:pPr>
+            <w:r>
+              <w:rPr>
+                <w:rFonts w:asciiTheme="minorHAnsi" w:hAnsiTheme="minorHAnsi"/>
+                <w:i/>
+              </w:rPr>
+              <w:t>Certification</w:t>
+            </w:r>
+            <w:r>
+              <w:rPr>
+                <w:rFonts w:asciiTheme="minorHAnsi" w:hAnsiTheme="minorHAnsi"/>
+                <w:i/>
+              </w:rPr>
+              <w:t xml:space="preserve"> Lab: </w:t>
+            </w:r>
+          </w:p>
+        </w:tc>
+        <w:tc>
+          <w:tcPr>
+            <w:tcW w:w="6138" w:type="dxa"/>
+          </w:tcPr>
+          <w:p>
+            <w:pPr>
+              <w:pStyle w:val="BodyText"/>
+            </w:pPr>
+          </w:p>
+        </w:tc>
+      </w:tr>
+      <w:tr>
+        <w:trPr>
+          <w:cantSplit/>
+        </w:trPr>
+        <w:tc>
+          <w:tcPr>
+            <w:tcW w:w="3438" w:type="dxa"/>
+          </w:tcPr>
+          <w:p>
+            <w:pPr>
+              <w:pStyle w:val="NormalWeb"/>
+              <w:spacing w:line="75" w:lineRule="atLeast"/>
+              <w:rPr>
+                <w:rFonts w:asciiTheme="minorHAnsi" w:hAnsiTheme="minorHAnsi"/>
+                <w:i/>
+              </w:rPr>
+            </w:pPr>
+            <w:r>
+              <w:rPr>
+                <w:rFonts w:asciiTheme="minorHAnsi" w:hAnsiTheme="minorHAnsi"/>
+                <w:i/>
+              </w:rPr>
+              <w:t>Test Suite Version:</w:t>
+            </w:r>
+          </w:p>
+        </w:tc>
+        <w:tc>
+          <w:tcPr>
+            <w:tcW w:w="6138" w:type="dxa"/>
+          </w:tcPr>
+          <w:p>
+            <w:pPr>
+              <w:pStyle w:val="BodyText"/>
+            </w:pPr>
+          </w:p>
+        </w:tc>
+      </w:tr>
+      <w:tr>
+        <w:trPr>
+          <w:cantSplit/>
+        </w:trPr>
+        <w:tc>
+          <w:tcPr>
+            <w:tcW w:w="3438" w:type="dxa"/>
+          </w:tcPr>
+          <w:p>
+            <w:pPr>
+              <w:pStyle w:val="NormalWeb"/>
+              <w:spacing w:line="75" w:lineRule="atLeast"/>
+              <w:rPr>
+                <w:rFonts w:asciiTheme="minorHAnsi" w:hAnsiTheme="minorHAnsi"/>
+                <w:i/>
+              </w:rPr>
+            </w:pPr>
+            <w:r>
+              <w:rPr>
+                <w:rFonts w:asciiTheme="minorHAnsi" w:hAnsiTheme="minorHAnsi"/>
+                <w:i/>
+              </w:rPr>
+              <w:t>Company:</w:t>
+            </w:r>
+          </w:p>
+        </w:tc>
+        <w:tc>
+          <w:tcPr>
+            <w:tcW w:w="6138" w:type="dxa"/>
+          </w:tcPr>
+          <w:p>
+            <w:pPr>
+              <w:pStyle w:val="BodyText"/>
+            </w:pPr>
+          </w:p>
+        </w:tc>
+      </w:tr>
+      <w:tr>
+        <w:trPr>
+          <w:cantSplit/>
+        </w:trPr>
+        <w:tc>
+          <w:tcPr>
+            <w:tcW w:w="3438" w:type="dxa"/>
+          </w:tcPr>
+          <w:p>
+            <w:pPr>
+              <w:pStyle w:val="NormalWeb"/>
+              <w:spacing w:line="75" w:lineRule="atLeast"/>
+              <w:rPr>
+                <w:rFonts w:asciiTheme="minorHAnsi" w:hAnsiTheme="minorHAnsi"/>
+                <w:i/>
+              </w:rPr>
+            </w:pPr>
+            <w:r>
+              <w:rPr>
+                <w:rFonts w:asciiTheme="minorHAnsi" w:hAnsiTheme="minorHAnsi"/>
+                <w:i/>
+              </w:rPr>
+              <w:t>Product Name:</w:t>
+            </w:r>
+          </w:p>
+        </w:tc>
+        <w:tc>
+          <w:tcPr>
+            <w:tcW w:w="6138" w:type="dxa"/>
+          </w:tcPr>
+          <w:p>
+            <w:pPr>
+              <w:pStyle w:val="BodyText"/>
+            </w:pPr>
+          </w:p>
+        </w:tc>
+      </w:tr>
+      <w:tr>
+        <w:trPr>
+          <w:cantSplit/>
+        </w:trPr>
+        <w:tc>
+          <w:tcPr>
+            <w:tcW w:w="3438" w:type="dxa"/>
+          </w:tcPr>
+          <w:p>
+            <w:pPr>
+              <w:pStyle w:val="NormalWeb"/>
+              <w:spacing w:line="75" w:lineRule="atLeast"/>
+              <w:rPr>
+                <w:rFonts w:asciiTheme="minorHAnsi" w:hAnsiTheme="minorHAnsi"/>
+                <w:i/>
+              </w:rPr>
+            </w:pPr>
+            <w:r>
+              <w:rPr>
+                <w:rFonts w:asciiTheme="minorHAnsi" w:hAnsiTheme="minorHAnsi"/>
+                <w:i/>
+              </w:rPr>
+              <w:t>Product Version:</w:t>
+            </w:r>
+          </w:p>
+        </w:tc>
+        <w:tc>
+          <w:tcPr>
+            <w:tcW w:w="6138" w:type="dxa"/>
+          </w:tcPr>
+          <w:p>
+            <w:pPr>
+              <w:pStyle w:val="NormalWeb"/>
+              <w:spacing w:line="75" w:lineRule="atLeast"/>
+              <w:rPr>
+                <w:rFonts w:asciiTheme="minorHAnsi" w:hAnsiTheme="minorHAnsi"/>
+              </w:rPr>
+            </w:pPr>
+          </w:p>
+        </w:tc>
+      </w:tr>
+      <w:tr>
+        <w:trPr>
+          <w:cantSplit/>
+        </w:trPr>
+        <w:tc>
+          <w:tcPr>
+            <w:tcW w:w="3438" w:type="dxa"/>
+          </w:tcPr>
+          <w:p>
+            <w:pPr>
+              <w:pStyle w:val="NormalWeb"/>
+              <w:spacing w:line="75" w:lineRule="atLeast"/>
+              <w:rPr>
+                <w:rFonts w:asciiTheme="minorHAnsi" w:hAnsiTheme="minorHAnsi"/>
+                <w:i/>
+              </w:rPr>
+            </w:pPr>
+            <w:r>
+              <w:rPr>
+                <w:rFonts w:asciiTheme="minorHAnsi" w:hAnsiTheme="minorHAnsi"/>
+                <w:i/>
+              </w:rPr>
+              <w:t>Function Blocks (FBs) to be Tested</w:t>
+            </w:r>
+            <w:r>
+              <w:rPr>
+                <w:rFonts w:asciiTheme="minorHAnsi" w:hAnsiTheme="minorHAnsi"/>
+                <w:i/>
+              </w:rPr>
+              <w:t>:</w:t>
+            </w:r>
+          </w:p>
+        </w:tc>
+        <w:tc>
+          <w:tcPr>
+            <w:tcW w:w="6138" w:type="dxa"/>
+          </w:tcPr>
+          <w:p>
+            <w:pPr>
+              <w:pStyle w:val="BodyText"/>
+            </w:pPr>
+          </w:p>
+        </w:tc>
+      </w:tr>
+      <w:tr>
+        <w:trPr>
+          <w:cantSplit/>
+        </w:trPr>
+        <w:tc>
+          <w:tcPr>
+            <w:tcW w:w="3438" w:type="dxa"/>
+          </w:tcPr>
+          <w:p>
+            <w:pPr>
+              <w:pStyle w:val="NormalWeb"/>
+              <w:spacing w:line="75" w:lineRule="atLeast"/>
+              <w:rPr>
+                <w:rFonts w:asciiTheme="minorHAnsi" w:hAnsiTheme="minorHAnsi"/>
+                <w:i/>
+              </w:rPr>
+            </w:pPr>
+            <w:r>
+              <w:rPr>
+                <w:rFonts w:asciiTheme="minorHAnsi" w:hAnsiTheme="minorHAnsi"/>
+                <w:i/>
+              </w:rPr>
               <w:t xml:space="preserve">Company Representative (Testee): </w:t>
             </w:r>
           </w:p>
@@ -783,6 +747,9 @@
         </w:tc>
       </w:tr>
       <w:tr>
+        <w:trPr>
+          <w:cantSplit/>
+        </w:trPr>
         <w:tc>
           <w:tcPr>
             <w:tcW w:w="3438" w:type="dxa"/>
@@ -824,6 +791,9 @@
         </w:tc>
       </w:tr>
       <w:tr>
+        <w:trPr>
+          <w:cantSplit/>
+        </w:trPr>
         <w:tc>
           <w:tcPr>
             <w:tcW w:w="3438" w:type="dxa"/>
@@ -862,6 +832,9 @@
         </w:tc>
       </w:tr>
       <w:tr>
+        <w:trPr>
+          <w:cantSplit/>
+        </w:trPr>
         <w:tc>
           <w:tcPr>
             <w:tcW w:w="3438" w:type="dxa"/>
@@ -900,6 +873,9 @@
         </w:tc>
       </w:tr>
       <w:tr>
+        <w:trPr>
+          <w:cantSplit/>
+        </w:trPr>
         <w:tc>
           <w:tcPr>
             <w:tcW w:w="3438" w:type="dxa"/>
@@ -938,6 +914,9 @@
         </w:tc>
       </w:tr>
       <w:tr>
+        <w:trPr>
+          <w:cantSplit/>
+        </w:trPr>
         <w:tc>
           <w:tcPr>
             <w:tcW w:w="3438" w:type="dxa"/>
@@ -982,6 +961,9 @@
         </w:tc>
       </w:tr>
       <w:tr>
+        <w:trPr>
+          <w:cantSplit/>
+        </w:trPr>
         <w:tc>
           <w:tcPr>
             <w:tcW w:w="3438" w:type="dxa"/>
@@ -1016,6 +998,9 @@
         </w:tc>
       </w:tr>
       <w:tr>
+        <w:trPr>
+          <w:cantSplit/>
+        </w:trPr>
         <w:tc>
           <w:tcPr>
             <w:tcW w:w="3438" w:type="dxa"/>
@@ -1050,6 +1035,9 @@
         </w:tc>
       </w:tr>
       <w:tr>
+        <w:trPr>
+          <w:cantSplit/>
+        </w:trPr>
         <w:tc>
           <w:tcPr>
             <w:tcW w:w="3438" w:type="dxa"/>
@@ -1088,6 +1076,9 @@
         </w:tc>
       </w:tr>
       <w:tr>
+        <w:trPr>
+          <w:cantSplit/>
+        </w:trPr>
         <w:tc>
           <w:tcPr>
             <w:tcW w:w="3438" w:type="dxa"/>
@@ -1122,6 +1113,9 @@
         </w:tc>
       </w:tr>
       <w:tr>
+        <w:trPr>
+          <w:cantSplit/>
+        </w:trPr>
         <w:tc>
           <w:tcPr>
             <w:tcW w:w="3438" w:type="dxa"/>
@@ -1178,6 +1172,9 @@
         </w:tc>
       </w:tr>
       <w:tr>
+        <w:trPr>
+          <w:cantSplit/>
+        </w:trPr>
         <w:tc>
           <w:tcPr>
             <w:tcW w:w="3438" w:type="dxa"/>
@@ -1234,6 +1231,9 @@
         </w:tc>
       </w:tr>
       <w:tr>
+        <w:trPr>
+          <w:cantSplit/>
+        </w:trPr>
         <w:tc>
           <w:tcPr>
             <w:tcW w:w="3438" w:type="dxa"/>
@@ -1270,6 +1270,9 @@
         </w:tc>
       </w:tr>
       <w:tr>
+        <w:trPr>
+          <w:cantSplit/>
+        </w:trPr>
         <w:tc>
           <w:tcPr>
             <w:tcW w:w="3438" w:type="dxa"/>
@@ -1306,6 +1309,9 @@
         </w:tc>
       </w:tr>
       <w:tr>
+        <w:trPr>
+          <w:cantSplit/>
+        </w:trPr>
         <w:tc>
           <w:tcPr>
             <w:tcW w:w="3438" w:type="dxa"/>
@@ -1357,14 +1363,15 @@
         <w:tblLook w:val="04A0" w:firstRow="1" w:lastRow="0" w:firstColumn="1" w:lastColumn="0" w:noHBand="0" w:noVBand="1"/>
       </w:tblPr>
       <w:tblGrid>
-        <w:gridCol w:w="2349"/>
-        <w:gridCol w:w="3898"/>
-        <w:gridCol w:w="3329"/>
+        <w:gridCol w:w="1943"/>
+        <w:gridCol w:w="2950"/>
+        <w:gridCol w:w="2669"/>
+        <w:gridCol w:w="2014"/>
       </w:tblGrid>
       <w:tr>
         <w:tc>
           <w:tcPr>
-            <w:tcW w:w="2349" w:type="dxa"/>
+            <w:tcW w:w="1971" w:type="dxa"/>
             <w:tcBorders>
               <w:right w:val="nil"/>
             </w:tcBorders>
@@ -1381,31 +1388,7 @@
               <w:rPr>
                 <w:rFonts w:asciiTheme="minorHAnsi" w:hAnsiTheme="minorHAnsi"/>
               </w:rPr>
-              <w:t>Summary Result (</w:t>
-            </w:r>
-            <w:r>
-              <w:rPr>
-                <w:rFonts w:asciiTheme="minorHAnsi" w:hAnsiTheme="minorHAnsi"/>
-              </w:rPr>
-              <w:t xml:space="preserve">COMPLIANT </w:t>
-            </w:r>
-            <w:r>
-              <w:rPr>
-                <w:rFonts w:asciiTheme="minorHAnsi" w:hAnsiTheme="minorHAnsi"/>
-              </w:rPr>
-              <w:t xml:space="preserve">or </w:t>
-            </w:r>
-            <w:r>
-              <w:rPr>
-                <w:rFonts w:asciiTheme="minorHAnsi" w:hAnsiTheme="minorHAnsi"/>
-              </w:rPr>
-              <w:t>NON-COMPLIANT</w:t>
-            </w:r>
-            <w:r>
-              <w:rPr>
-                <w:rFonts w:asciiTheme="minorHAnsi" w:hAnsiTheme="minorHAnsi"/>
-              </w:rPr>
-              <w:t xml:space="preserve">): </w:t>
+              <w:t xml:space="preserve">Summary Result (COMPLIANT or NON-COMPLIANT): </w:t>
             </w:r>
           </w:p>
           <w:p>
@@ -1441,7 +1424,1711 @@
         </w:tc>
         <w:tc>
           <w:tcPr>
-            <w:tcW w:w="3898" w:type="dxa"/>
+            <w:tcW w:w="3018" w:type="dxa"/>
+            <w:tcBorders>
+              <w:top w:val="nil"/>
+              <w:left w:val="nil"/>
+              <w:bottom w:val="nil"/>
+              <w:right w:val="nil"/>
+            </w:tcBorders>
+          </w:tcPr>
+          <w:tbl>
+            <w:tblPr>
+              <w:tblStyle w:val="TableGrid"/>
+              <w:tblW w:w="0" w:type="auto"/>
+              <w:jc w:val="center"/>
+              <w:tblLook w:val="04A0" w:firstRow="1" w:lastRow="0" w:firstColumn="1" w:lastColumn="0" w:noHBand="0" w:noVBand="1"/>
+            </w:tblPr>
+            <w:tblGrid>
+              <w:gridCol w:w="912"/>
+              <w:gridCol w:w="885"/>
+            </w:tblGrid>
+            <w:tr>
+              <w:trPr>
+                <w:jc w:val="center"/>
+              </w:trPr>
+              <w:tc>
+                <w:tcPr>
+                  <w:tcW w:w="912" w:type="dxa"/>
+                  <w:vAlign w:val="bottom"/>
+                </w:tcPr>
+                <w:p>
+                  <w:pPr>
+                    <w:pStyle w:val="BodyText"/>
+                    <w:spacing w:after="0"/>
+                    <w:jc w:val="center"/>
+                  </w:pPr>
+                  <w:r>
+                    <w:t>Failures</w:t>
+                  </w:r>
+                </w:p>
+              </w:tc>
+              <w:tc>
+                <w:tcPr>
+                  <w:tcW w:w="885" w:type="dxa"/>
+                  <w:vAlign w:val="bottom"/>
+                </w:tcPr>
+                <w:p>
+                  <w:pPr>
+                    <w:pStyle w:val="BodyText"/>
+                    <w:spacing w:after="0"/>
+                  </w:pPr>
+                  <w:r>
+                    <w:t>Section Link</w:t>
+                  </w:r>
+                </w:p>
+              </w:tc>
+            </w:tr>
+            <w:tr>
+              <w:trPr>
+                <w:jc w:val="center"/>
+              </w:trPr>
+              <w:tc>
+                <w:tcPr>
+                  <w:tcW w:w="912" w:type="dxa"/>
+                </w:tcPr>
+                <w:p>
+                  <w:pPr>
+                    <w:pStyle w:val="BodyText"/>
+                    <w:spacing w:after="0"/>
+                  </w:pPr>
+                </w:p>
+              </w:tc>
+              <w:tc>
+                <w:tcPr>
+                  <w:tcW w:w="885" w:type="dxa"/>
+                  <w:vAlign w:val="center"/>
+                </w:tcPr>
+                <w:p>
+                  <w:pPr>
+                    <w:pStyle w:val="BodyText"/>
+                    <w:spacing w:after="0"/>
+                  </w:pPr>
+                  <w:r>
+                    <w:fldChar w:fldCharType="begin"/>
+                  </w:r>
+                  <w:r>
+                    <w:instrText xml:space="preserve"> REF _Ref392165018 \r \h </w:instrText>
+                  </w:r>
+                  <w:r>
+                    <w:instrText xml:space="preserve"> \* MERGEFORMAT </w:instrText>
+                  </w:r>
+                  <w:r>
+                    <w:fldChar w:fldCharType="separate"/>
+                  </w:r>
+                  <w:r>
+                    <w:t>2.4.1</w:t>
+                  </w:r>
+                  <w:r>
+                    <w:fldChar w:fldCharType="end"/>
+                  </w:r>
+                </w:p>
+              </w:tc>
+            </w:tr>
+            <w:tr>
+              <w:trPr>
+                <w:jc w:val="center"/>
+              </w:trPr>
+              <w:tc>
+                <w:tcPr>
+                  <w:tcW w:w="912" w:type="dxa"/>
+                </w:tcPr>
+                <w:p>
+                  <w:pPr>
+                    <w:pStyle w:val="BodyText"/>
+                    <w:spacing w:after="0"/>
+                  </w:pPr>
+                </w:p>
+              </w:tc>
+              <w:tc>
+                <w:tcPr>
+                  <w:tcW w:w="885" w:type="dxa"/>
+                  <w:vAlign w:val="center"/>
+                </w:tcPr>
+                <w:p>
+                  <w:pPr>
+                    <w:pStyle w:val="BodyText"/>
+                    <w:spacing w:after="0"/>
+                  </w:pPr>
+                  <w:r>
+                    <w:fldChar w:fldCharType="begin"/>
+                  </w:r>
+                  <w:r>
+                    <w:instrText xml:space="preserve"> REF _Ref392165054 \r \h </w:instrText>
+                  </w:r>
+                  <w:r>
+                    <w:fldChar w:fldCharType="separate"/>
+                  </w:r>
+                  <w:r>
+                    <w:t>2.4.2</w:t>
+                  </w:r>
+                  <w:r>
+                    <w:fldChar w:fldCharType="end"/>
+                  </w:r>
+                </w:p>
+              </w:tc>
+            </w:tr>
+            <w:tr>
+              <w:trPr>
+                <w:jc w:val="center"/>
+              </w:trPr>
+              <w:tc>
+                <w:tcPr>
+                  <w:tcW w:w="912" w:type="dxa"/>
+                </w:tcPr>
+                <w:p>
+                  <w:pPr>
+                    <w:pStyle w:val="BodyText"/>
+                    <w:spacing w:after="0"/>
+                  </w:pPr>
+                </w:p>
+              </w:tc>
+              <w:tc>
+                <w:tcPr>
+                  <w:tcW w:w="885" w:type="dxa"/>
+                  <w:vAlign w:val="center"/>
+                </w:tcPr>
+                <w:p>
+                  <w:pPr>
+                    <w:pStyle w:val="BodyText"/>
+                    <w:spacing w:after="0"/>
+                  </w:pPr>
+                  <w:r>
+                    <w:fldChar w:fldCharType="begin"/>
+                  </w:r>
+                  <w:r>
+                    <w:instrText xml:space="preserve"> REF _Ref392165062 \r \h </w:instrText>
+                  </w:r>
+                  <w:r>
+                    <w:fldChar w:fldCharType="separate"/>
+                  </w:r>
+                  <w:r>
+                    <w:t>2.4.3</w:t>
+                  </w:r>
+                  <w:r>
+                    <w:fldChar w:fldCharType="end"/>
+                  </w:r>
+                </w:p>
+              </w:tc>
+            </w:tr>
+            <w:tr>
+              <w:trPr>
+                <w:jc w:val="center"/>
+              </w:trPr>
+              <w:tc>
+                <w:tcPr>
+                  <w:tcW w:w="912" w:type="dxa"/>
+                </w:tcPr>
+                <w:p>
+                  <w:pPr>
+                    <w:pStyle w:val="BodyText"/>
+                    <w:spacing w:after="0"/>
+                  </w:pPr>
+                </w:p>
+              </w:tc>
+              <w:tc>
+                <w:tcPr>
+                  <w:tcW w:w="885" w:type="dxa"/>
+                  <w:vAlign w:val="center"/>
+                </w:tcPr>
+                <w:p>
+                  <w:pPr>
+                    <w:pStyle w:val="BodyText"/>
+                    <w:spacing w:after="0"/>
+                  </w:pPr>
+                  <w:r>
+                    <w:fldChar w:fldCharType="begin"/>
+                  </w:r>
+                  <w:r>
+                    <w:instrText xml:space="preserve"> REF _Ref392165070 \r \h </w:instrText>
+                  </w:r>
+                  <w:r>
+                    <w:fldChar w:fldCharType="separate"/>
+                  </w:r>
+                  <w:r>
+                    <w:t>2.4.4</w:t>
+                  </w:r>
+                  <w:r>
+                    <w:fldChar w:fldCharType="end"/>
+                  </w:r>
+                </w:p>
+              </w:tc>
+            </w:tr>
+            <w:tr>
+              <w:trPr>
+                <w:jc w:val="center"/>
+              </w:trPr>
+              <w:tc>
+                <w:tcPr>
+                  <w:tcW w:w="912" w:type="dxa"/>
+                </w:tcPr>
+                <w:p>
+                  <w:pPr>
+                    <w:pStyle w:val="BodyText"/>
+                    <w:spacing w:after="0"/>
+                  </w:pPr>
+                </w:p>
+              </w:tc>
+              <w:tc>
+                <w:tcPr>
+                  <w:tcW w:w="885" w:type="dxa"/>
+                  <w:vAlign w:val="center"/>
+                </w:tcPr>
+                <w:p>
+                  <w:pPr>
+                    <w:pStyle w:val="BodyText"/>
+                    <w:spacing w:after="0"/>
+                  </w:pPr>
+                  <w:r>
+                    <w:fldChar w:fldCharType="begin"/>
+                  </w:r>
+                  <w:r>
+                    <w:instrText xml:space="preserve"> REF _Ref392165098 \r \h </w:instrText>
+                  </w:r>
+                  <w:r>
+                    <w:fldChar w:fldCharType="separate"/>
+                  </w:r>
+                  <w:r>
+                    <w:t>2.4.5</w:t>
+                  </w:r>
+                  <w:r>
+                    <w:fldChar w:fldCharType="end"/>
+                  </w:r>
+                </w:p>
+              </w:tc>
+            </w:tr>
+            <w:tr>
+              <w:trPr>
+                <w:jc w:val="center"/>
+              </w:trPr>
+              <w:tc>
+                <w:tcPr>
+                  <w:tcW w:w="912" w:type="dxa"/>
+                </w:tcPr>
+                <w:p>
+                  <w:pPr>
+                    <w:pStyle w:val="BodyText"/>
+                    <w:spacing w:after="0"/>
+                  </w:pPr>
+                </w:p>
+              </w:tc>
+              <w:tc>
+                <w:tcPr>
+                  <w:tcW w:w="885" w:type="dxa"/>
+                  <w:vAlign w:val="center"/>
+                </w:tcPr>
+                <w:p>
+                  <w:pPr>
+                    <w:pStyle w:val="BodyText"/>
+                    <w:spacing w:after="0"/>
+                  </w:pPr>
+                  <w:r>
+                    <w:fldChar w:fldCharType="begin"/>
+                  </w:r>
+                  <w:r>
+                    <w:instrText xml:space="preserve"> REF _Ref392165105 \r \h </w:instrText>
+                  </w:r>
+                  <w:r>
+                    <w:fldChar w:fldCharType="separate"/>
+                  </w:r>
+                  <w:r>
+                    <w:t>2.5.1</w:t>
+                  </w:r>
+                  <w:r>
+                    <w:fldChar w:fldCharType="end"/>
+                  </w:r>
+                </w:p>
+              </w:tc>
+            </w:tr>
+            <w:tr>
+              <w:trPr>
+                <w:jc w:val="center"/>
+              </w:trPr>
+              <w:tc>
+                <w:tcPr>
+                  <w:tcW w:w="912" w:type="dxa"/>
+                </w:tcPr>
+                <w:p>
+                  <w:pPr>
+                    <w:pStyle w:val="BodyText"/>
+                    <w:spacing w:after="0"/>
+                  </w:pPr>
+                </w:p>
+              </w:tc>
+              <w:tc>
+                <w:tcPr>
+                  <w:tcW w:w="885" w:type="dxa"/>
+                  <w:vAlign w:val="center"/>
+                </w:tcPr>
+                <w:p>
+                  <w:pPr>
+                    <w:pStyle w:val="BodyText"/>
+                    <w:spacing w:after="0"/>
+                  </w:pPr>
+                  <w:r>
+                    <w:fldChar w:fldCharType="begin"/>
+                  </w:r>
+                  <w:r>
+                    <w:instrText xml:space="preserve"> REF _Ref392165112 \r \h </w:instrText>
+                  </w:r>
+                  <w:r>
+                    <w:fldChar w:fldCharType="separate"/>
+                  </w:r>
+                  <w:r>
+                    <w:t>2.5.2</w:t>
+                  </w:r>
+                  <w:r>
+                    <w:fldChar w:fldCharType="end"/>
+                  </w:r>
+                </w:p>
+              </w:tc>
+            </w:tr>
+            <w:tr>
+              <w:trPr>
+                <w:jc w:val="center"/>
+              </w:trPr>
+              <w:tc>
+                <w:tcPr>
+                  <w:tcW w:w="912" w:type="dxa"/>
+                </w:tcPr>
+                <w:p>
+                  <w:pPr>
+                    <w:pStyle w:val="BodyText"/>
+                    <w:spacing w:after="0"/>
+                  </w:pPr>
+                </w:p>
+              </w:tc>
+              <w:tc>
+                <w:tcPr>
+                  <w:tcW w:w="885" w:type="dxa"/>
+                  <w:vAlign w:val="center"/>
+                </w:tcPr>
+                <w:p>
+                  <w:pPr>
+                    <w:pStyle w:val="BodyText"/>
+                    <w:spacing w:after="0"/>
+                  </w:pPr>
+                  <w:r>
+                    <w:t>2.5.3</w:t>
+                  </w:r>
+                </w:p>
+              </w:tc>
+            </w:tr>
+            <w:tr>
+              <w:trPr>
+                <w:jc w:val="center"/>
+              </w:trPr>
+              <w:tc>
+                <w:tcPr>
+                  <w:tcW w:w="912" w:type="dxa"/>
+                </w:tcPr>
+                <w:p>
+                  <w:pPr>
+                    <w:pStyle w:val="BodyText"/>
+                    <w:spacing w:after="0"/>
+                  </w:pPr>
+                </w:p>
+              </w:tc>
+              <w:tc>
+                <w:tcPr>
+                  <w:tcW w:w="885" w:type="dxa"/>
+                  <w:vAlign w:val="center"/>
+                </w:tcPr>
+                <w:p>
+                  <w:pPr>
+                    <w:pStyle w:val="BodyText"/>
+                    <w:spacing w:after="0"/>
+                  </w:pPr>
+                  <w:r>
+                    <w:t>2.5.4</w:t>
+                  </w:r>
+                </w:p>
+              </w:tc>
+            </w:tr>
+            <w:tr>
+              <w:trPr>
+                <w:jc w:val="center"/>
+              </w:trPr>
+              <w:tc>
+                <w:tcPr>
+                  <w:tcW w:w="912" w:type="dxa"/>
+                </w:tcPr>
+                <w:p>
+                  <w:pPr>
+                    <w:pStyle w:val="BodyText"/>
+                    <w:spacing w:after="0"/>
+                  </w:pPr>
+                </w:p>
+              </w:tc>
+              <w:tc>
+                <w:tcPr>
+                  <w:tcW w:w="885" w:type="dxa"/>
+                  <w:vAlign w:val="center"/>
+                </w:tcPr>
+                <w:p>
+                  <w:pPr>
+                    <w:pStyle w:val="BodyText"/>
+                    <w:spacing w:after="0"/>
+                  </w:pPr>
+                  <w:r>
+                    <w:t>2.5.5</w:t>
+                  </w:r>
+                </w:p>
+              </w:tc>
+            </w:tr>
+            <w:tr>
+              <w:trPr>
+                <w:jc w:val="center"/>
+              </w:trPr>
+              <w:tc>
+                <w:tcPr>
+                  <w:tcW w:w="912" w:type="dxa"/>
+                </w:tcPr>
+                <w:p>
+                  <w:pPr>
+                    <w:pStyle w:val="BodyText"/>
+                    <w:spacing w:after="0"/>
+                  </w:pPr>
+                </w:p>
+              </w:tc>
+              <w:tc>
+                <w:tcPr>
+                  <w:tcW w:w="885" w:type="dxa"/>
+                  <w:vAlign w:val="center"/>
+                </w:tcPr>
+                <w:p>
+                  <w:pPr>
+                    <w:pStyle w:val="BodyText"/>
+                    <w:spacing w:after="0"/>
+                  </w:pPr>
+                  <w:r>
+                    <w:t>2.5.6</w:t>
+                  </w:r>
+                </w:p>
+              </w:tc>
+            </w:tr>
+            <w:tr>
+              <w:trPr>
+                <w:jc w:val="center"/>
+              </w:trPr>
+              <w:tc>
+                <w:tcPr>
+                  <w:tcW w:w="912" w:type="dxa"/>
+                </w:tcPr>
+                <w:p>
+                  <w:pPr>
+                    <w:pStyle w:val="BodyText"/>
+                    <w:spacing w:after="0"/>
+                  </w:pPr>
+                </w:p>
+              </w:tc>
+              <w:tc>
+                <w:tcPr>
+                  <w:tcW w:w="885" w:type="dxa"/>
+                  <w:vAlign w:val="center"/>
+                </w:tcPr>
+                <w:p>
+                  <w:pPr>
+                    <w:pStyle w:val="BodyText"/>
+                    <w:spacing w:after="0"/>
+                  </w:pPr>
+                  <w:r>
+                    <w:t>2.6</w:t>
+                  </w:r>
+                </w:p>
+              </w:tc>
+            </w:tr>
+            <w:tr>
+              <w:trPr>
+                <w:jc w:val="center"/>
+              </w:trPr>
+              <w:tc>
+                <w:tcPr>
+                  <w:tcW w:w="912" w:type="dxa"/>
+                </w:tcPr>
+                <w:p>
+                  <w:pPr>
+                    <w:pStyle w:val="BodyText"/>
+                    <w:spacing w:after="0"/>
+                  </w:pPr>
+                </w:p>
+              </w:tc>
+              <w:tc>
+                <w:tcPr>
+                  <w:tcW w:w="885" w:type="dxa"/>
+                  <w:vAlign w:val="center"/>
+                </w:tcPr>
+                <w:p>
+                  <w:pPr>
+                    <w:pStyle w:val="BodyText"/>
+                    <w:spacing w:after="0"/>
+                  </w:pPr>
+                  <w:r>
+                    <w:t>2.7</w:t>
+                  </w:r>
+                </w:p>
+              </w:tc>
+            </w:tr>
+            <w:tr>
+              <w:trPr>
+                <w:jc w:val="center"/>
+              </w:trPr>
+              <w:tc>
+                <w:tcPr>
+                  <w:tcW w:w="912" w:type="dxa"/>
+                </w:tcPr>
+                <w:p>
+                  <w:pPr>
+                    <w:pStyle w:val="BodyText"/>
+                    <w:spacing w:after="0"/>
+                  </w:pPr>
+                </w:p>
+              </w:tc>
+              <w:tc>
+                <w:tcPr>
+                  <w:tcW w:w="885" w:type="dxa"/>
+                  <w:vAlign w:val="center"/>
+                </w:tcPr>
+                <w:p>
+                  <w:pPr>
+                    <w:pStyle w:val="BodyText"/>
+                    <w:spacing w:after="0"/>
+                  </w:pPr>
+                  <w:r>
+                    <w:t>2.8</w:t>
+                  </w:r>
+                </w:p>
+              </w:tc>
+            </w:tr>
+            <w:tr>
+              <w:trPr>
+                <w:jc w:val="center"/>
+              </w:trPr>
+              <w:tc>
+                <w:tcPr>
+                  <w:tcW w:w="912" w:type="dxa"/>
+                </w:tcPr>
+                <w:p>
+                  <w:pPr>
+                    <w:pStyle w:val="BodyText"/>
+                    <w:spacing w:after="0"/>
+                  </w:pPr>
+                </w:p>
+              </w:tc>
+              <w:tc>
+                <w:tcPr>
+                  <w:tcW w:w="885" w:type="dxa"/>
+                  <w:vAlign w:val="center"/>
+                </w:tcPr>
+                <w:p>
+                  <w:pPr>
+                    <w:pStyle w:val="BodyText"/>
+                    <w:spacing w:after="0"/>
+                  </w:pPr>
+                  <w:r>
+                    <w:t>2.9</w:t>
+                  </w:r>
+                </w:p>
+              </w:tc>
+            </w:tr>
+            <w:tr>
+              <w:trPr>
+                <w:jc w:val="center"/>
+              </w:trPr>
+              <w:tc>
+                <w:tcPr>
+                  <w:tcW w:w="912" w:type="dxa"/>
+                </w:tcPr>
+                <w:p>
+                  <w:pPr>
+                    <w:pStyle w:val="BodyText"/>
+                    <w:spacing w:after="0"/>
+                  </w:pPr>
+                </w:p>
+              </w:tc>
+              <w:tc>
+                <w:tcPr>
+                  <w:tcW w:w="885" w:type="dxa"/>
+                  <w:vAlign w:val="center"/>
+                </w:tcPr>
+                <w:p>
+                  <w:pPr>
+                    <w:pStyle w:val="BodyText"/>
+                    <w:spacing w:after="0"/>
+                  </w:pPr>
+                  <w:r>
+                    <w:t>2.10</w:t>
+                  </w:r>
+                </w:p>
+              </w:tc>
+            </w:tr>
+            <w:tr>
+              <w:trPr>
+                <w:jc w:val="center"/>
+              </w:trPr>
+              <w:tc>
+                <w:tcPr>
+                  <w:tcW w:w="912" w:type="dxa"/>
+                </w:tcPr>
+                <w:p>
+                  <w:pPr>
+                    <w:pStyle w:val="BodyText"/>
+                    <w:spacing w:after="0"/>
+                  </w:pPr>
+                </w:p>
+              </w:tc>
+              <w:tc>
+                <w:tcPr>
+                  <w:tcW w:w="885" w:type="dxa"/>
+                  <w:vAlign w:val="center"/>
+                </w:tcPr>
+                <w:p>
+                  <w:pPr>
+                    <w:pStyle w:val="BodyText"/>
+                    <w:spacing w:after="0"/>
+                  </w:pPr>
+                  <w:r>
+                    <w:t>2.11</w:t>
+                  </w:r>
+                </w:p>
+              </w:tc>
+            </w:tr>
+            <w:tr>
+              <w:trPr>
+                <w:jc w:val="center"/>
+              </w:trPr>
+              <w:tc>
+                <w:tcPr>
+                  <w:tcW w:w="912" w:type="dxa"/>
+                </w:tcPr>
+                <w:p>
+                  <w:pPr>
+                    <w:pStyle w:val="BodyText"/>
+                    <w:spacing w:after="0"/>
+                  </w:pPr>
+                </w:p>
+              </w:tc>
+              <w:tc>
+                <w:tcPr>
+                  <w:tcW w:w="885" w:type="dxa"/>
+                  <w:vAlign w:val="center"/>
+                </w:tcPr>
+                <w:p>
+                  <w:pPr>
+                    <w:pStyle w:val="BodyText"/>
+                    <w:spacing w:after="0"/>
+                  </w:pPr>
+                  <w:r>
+                    <w:t>2.12</w:t>
+                  </w:r>
+                </w:p>
+              </w:tc>
+            </w:tr>
+            <w:tr>
+              <w:trPr>
+                <w:jc w:val="center"/>
+              </w:trPr>
+              <w:tc>
+                <w:tcPr>
+                  <w:tcW w:w="912" w:type="dxa"/>
+                </w:tcPr>
+                <w:p>
+                  <w:pPr>
+                    <w:pStyle w:val="BodyText"/>
+                    <w:spacing w:after="0"/>
+                  </w:pPr>
+                </w:p>
+              </w:tc>
+              <w:tc>
+                <w:tcPr>
+                  <w:tcW w:w="885" w:type="dxa"/>
+                  <w:vAlign w:val="center"/>
+                </w:tcPr>
+                <w:p>
+                  <w:pPr>
+                    <w:pStyle w:val="BodyText"/>
+                    <w:spacing w:after="0"/>
+                  </w:pPr>
+                  <w:r>
+                    <w:t>2.13</w:t>
+                  </w:r>
+                </w:p>
+              </w:tc>
+            </w:tr>
+            <w:tr>
+              <w:trPr>
+                <w:jc w:val="center"/>
+              </w:trPr>
+              <w:tc>
+                <w:tcPr>
+                  <w:tcW w:w="912" w:type="dxa"/>
+                </w:tcPr>
+                <w:p>
+                  <w:pPr>
+                    <w:pStyle w:val="BodyText"/>
+                    <w:spacing w:after="0"/>
+                  </w:pPr>
+                </w:p>
+              </w:tc>
+              <w:tc>
+                <w:tcPr>
+                  <w:tcW w:w="885" w:type="dxa"/>
+                  <w:vAlign w:val="center"/>
+                </w:tcPr>
+                <w:p>
+                  <w:pPr>
+                    <w:pStyle w:val="BodyText"/>
+                    <w:spacing w:after="0"/>
+                  </w:pPr>
+                  <w:r>
+                    <w:t>2.14</w:t>
+                  </w:r>
+                </w:p>
+              </w:tc>
+            </w:tr>
+            <w:tr>
+              <w:trPr>
+                <w:jc w:val="center"/>
+              </w:trPr>
+              <w:tc>
+                <w:tcPr>
+                  <w:tcW w:w="912" w:type="dxa"/>
+                </w:tcPr>
+                <w:p>
+                  <w:pPr>
+                    <w:pStyle w:val="BodyText"/>
+                    <w:spacing w:after="0"/>
+                  </w:pPr>
+                </w:p>
+              </w:tc>
+              <w:tc>
+                <w:tcPr>
+                  <w:tcW w:w="885" w:type="dxa"/>
+                  <w:vAlign w:val="center"/>
+                </w:tcPr>
+                <w:p>
+                  <w:pPr>
+                    <w:pStyle w:val="BodyText"/>
+                    <w:spacing w:after="0"/>
+                  </w:pPr>
+                  <w:r>
+                    <w:t>2.15.1</w:t>
+                  </w:r>
+                </w:p>
+              </w:tc>
+            </w:tr>
+            <w:tr>
+              <w:trPr>
+                <w:jc w:val="center"/>
+              </w:trPr>
+              <w:tc>
+                <w:tcPr>
+                  <w:tcW w:w="912" w:type="dxa"/>
+                </w:tcPr>
+                <w:p>
+                  <w:pPr>
+                    <w:pStyle w:val="BodyText"/>
+                    <w:spacing w:after="0"/>
+                  </w:pPr>
+                </w:p>
+              </w:tc>
+              <w:tc>
+                <w:tcPr>
+                  <w:tcW w:w="885" w:type="dxa"/>
+                  <w:vAlign w:val="center"/>
+                </w:tcPr>
+                <w:p>
+                  <w:pPr>
+                    <w:pStyle w:val="BodyText"/>
+                    <w:spacing w:after="0"/>
+                  </w:pPr>
+                  <w:r>
+                    <w:t>2.15.2</w:t>
+                  </w:r>
+                </w:p>
+              </w:tc>
+            </w:tr>
+            <w:tr>
+              <w:trPr>
+                <w:jc w:val="center"/>
+              </w:trPr>
+              <w:tc>
+                <w:tcPr>
+                  <w:tcW w:w="912" w:type="dxa"/>
+                </w:tcPr>
+                <w:p>
+                  <w:pPr>
+                    <w:pStyle w:val="BodyText"/>
+                    <w:spacing w:after="0"/>
+                  </w:pPr>
+                </w:p>
+              </w:tc>
+              <w:tc>
+                <w:tcPr>
+                  <w:tcW w:w="885" w:type="dxa"/>
+                  <w:vAlign w:val="center"/>
+                </w:tcPr>
+                <w:p>
+                  <w:pPr>
+                    <w:pStyle w:val="BodyText"/>
+                    <w:spacing w:after="0"/>
+                  </w:pPr>
+                  <w:r>
+                    <w:t>2.15.3</w:t>
+                  </w:r>
+                </w:p>
+              </w:tc>
+            </w:tr>
+            <w:tr>
+              <w:trPr>
+                <w:jc w:val="center"/>
+              </w:trPr>
+              <w:tc>
+                <w:tcPr>
+                  <w:tcW w:w="912" w:type="dxa"/>
+                </w:tcPr>
+                <w:p>
+                  <w:pPr>
+                    <w:pStyle w:val="BodyText"/>
+                    <w:spacing w:after="0"/>
+                  </w:pPr>
+                </w:p>
+              </w:tc>
+              <w:tc>
+                <w:tcPr>
+                  <w:tcW w:w="885" w:type="dxa"/>
+                  <w:vAlign w:val="center"/>
+                </w:tcPr>
+                <w:p>
+                  <w:pPr>
+                    <w:pStyle w:val="BodyText"/>
+                    <w:spacing w:after="0"/>
+                  </w:pPr>
+                  <w:r>
+                    <w:t>2.15.4</w:t>
+                  </w:r>
+                </w:p>
+              </w:tc>
+            </w:tr>
+          </w:tbl>
+          <w:p>
+            <w:pPr>
+              <w:pStyle w:val="BodyText"/>
+            </w:pPr>
+          </w:p>
+        </w:tc>
+        <w:tc>
+          <w:tcPr>
+            <w:tcW w:w="2716" w:type="dxa"/>
+            <w:tcBorders>
+              <w:top w:val="nil"/>
+              <w:left w:val="nil"/>
+              <w:bottom w:val="nil"/>
+              <w:right w:val="nil"/>
+            </w:tcBorders>
+          </w:tcPr>
+          <w:tbl>
+            <w:tblPr>
+              <w:tblStyle w:val="TableGrid"/>
+              <w:tblW w:w="0" w:type="auto"/>
+              <w:jc w:val="center"/>
+              <w:tblLook w:val="04A0" w:firstRow="1" w:lastRow="0" w:firstColumn="1" w:lastColumn="0" w:noHBand="0" w:noVBand="1"/>
+            </w:tblPr>
+            <w:tblGrid>
+              <w:gridCol w:w="912"/>
+              <w:gridCol w:w="885"/>
+            </w:tblGrid>
+            <w:tr>
+              <w:trPr>
+                <w:jc w:val="center"/>
+              </w:trPr>
+              <w:tc>
+                <w:tcPr>
+                  <w:tcW w:w="912" w:type="dxa"/>
+                  <w:vAlign w:val="bottom"/>
+                </w:tcPr>
+                <w:p>
+                  <w:pPr>
+                    <w:pStyle w:val="BodyText"/>
+                    <w:spacing w:after="0"/>
+                    <w:jc w:val="center"/>
+                  </w:pPr>
+                  <w:r>
+                    <w:t>Failures</w:t>
+                  </w:r>
+                </w:p>
+              </w:tc>
+              <w:tc>
+                <w:tcPr>
+                  <w:tcW w:w="885" w:type="dxa"/>
+                  <w:vAlign w:val="bottom"/>
+                </w:tcPr>
+                <w:p>
+                  <w:pPr>
+                    <w:pStyle w:val="BodyText"/>
+                    <w:spacing w:after="0"/>
+                  </w:pPr>
+                  <w:r>
+                    <w:t>Section Link</w:t>
+                  </w:r>
+                </w:p>
+              </w:tc>
+            </w:tr>
+            <w:tr>
+              <w:trPr>
+                <w:jc w:val="center"/>
+              </w:trPr>
+              <w:tc>
+                <w:tcPr>
+                  <w:tcW w:w="912" w:type="dxa"/>
+                </w:tcPr>
+                <w:p>
+                  <w:pPr>
+                    <w:pStyle w:val="BodyText"/>
+                    <w:spacing w:after="0"/>
+                  </w:pPr>
+                </w:p>
+              </w:tc>
+              <w:tc>
+                <w:tcPr>
+                  <w:tcW w:w="885" w:type="dxa"/>
+                  <w:vAlign w:val="center"/>
+                </w:tcPr>
+                <w:p>
+                  <w:pPr>
+                    <w:pStyle w:val="BodyText"/>
+                    <w:spacing w:after="0"/>
+                  </w:pPr>
+                  <w:r>
+                    <w:t>2.15.5</w:t>
+                  </w:r>
+                </w:p>
+              </w:tc>
+            </w:tr>
+            <w:tr>
+              <w:trPr>
+                <w:jc w:val="center"/>
+              </w:trPr>
+              <w:tc>
+                <w:tcPr>
+                  <w:tcW w:w="912" w:type="dxa"/>
+                </w:tcPr>
+                <w:p>
+                  <w:pPr>
+                    <w:pStyle w:val="BodyText"/>
+                    <w:spacing w:after="0"/>
+                  </w:pPr>
+                </w:p>
+              </w:tc>
+              <w:tc>
+                <w:tcPr>
+                  <w:tcW w:w="885" w:type="dxa"/>
+                  <w:vAlign w:val="center"/>
+                </w:tcPr>
+                <w:p>
+                  <w:pPr>
+                    <w:pStyle w:val="BodyText"/>
+                    <w:spacing w:after="0"/>
+                  </w:pPr>
+                  <w:r>
+                    <w:t>2.15.6</w:t>
+                  </w:r>
+                </w:p>
+              </w:tc>
+            </w:tr>
+            <w:tr>
+              <w:trPr>
+                <w:jc w:val="center"/>
+              </w:trPr>
+              <w:tc>
+                <w:tcPr>
+                  <w:tcW w:w="912" w:type="dxa"/>
+                </w:tcPr>
+                <w:p>
+                  <w:pPr>
+                    <w:pStyle w:val="BodyText"/>
+                    <w:spacing w:after="0"/>
+                  </w:pPr>
+                </w:p>
+              </w:tc>
+              <w:tc>
+                <w:tcPr>
+                  <w:tcW w:w="885" w:type="dxa"/>
+                  <w:vAlign w:val="center"/>
+                </w:tcPr>
+                <w:p>
+                  <w:pPr>
+                    <w:pStyle w:val="BodyText"/>
+                    <w:spacing w:after="0"/>
+                  </w:pPr>
+                  <w:r>
+                    <w:t>2.15.7</w:t>
+                  </w:r>
+                </w:p>
+              </w:tc>
+            </w:tr>
+            <w:tr>
+              <w:trPr>
+                <w:jc w:val="center"/>
+              </w:trPr>
+              <w:tc>
+                <w:tcPr>
+                  <w:tcW w:w="912" w:type="dxa"/>
+                </w:tcPr>
+                <w:p>
+                  <w:pPr>
+                    <w:pStyle w:val="BodyText"/>
+                    <w:spacing w:after="0"/>
+                  </w:pPr>
+                </w:p>
+              </w:tc>
+              <w:tc>
+                <w:tcPr>
+                  <w:tcW w:w="885" w:type="dxa"/>
+                  <w:vAlign w:val="center"/>
+                </w:tcPr>
+                <w:p>
+                  <w:pPr>
+                    <w:pStyle w:val="BodyText"/>
+                    <w:spacing w:after="0"/>
+                  </w:pPr>
+                  <w:r>
+                    <w:t>2.15.8</w:t>
+                  </w:r>
+                </w:p>
+              </w:tc>
+            </w:tr>
+            <w:tr>
+              <w:trPr>
+                <w:jc w:val="center"/>
+              </w:trPr>
+              <w:tc>
+                <w:tcPr>
+                  <w:tcW w:w="912" w:type="dxa"/>
+                </w:tcPr>
+                <w:p>
+                  <w:pPr>
+                    <w:pStyle w:val="BodyText"/>
+                    <w:spacing w:after="0"/>
+                  </w:pPr>
+                </w:p>
+              </w:tc>
+              <w:tc>
+                <w:tcPr>
+                  <w:tcW w:w="885" w:type="dxa"/>
+                  <w:vAlign w:val="center"/>
+                </w:tcPr>
+                <w:p>
+                  <w:pPr>
+                    <w:pStyle w:val="BodyText"/>
+                    <w:spacing w:after="0"/>
+                  </w:pPr>
+                  <w:r>
+                    <w:t>2.15.9</w:t>
+                  </w:r>
+                </w:p>
+              </w:tc>
+            </w:tr>
+            <w:tr>
+              <w:trPr>
+                <w:jc w:val="center"/>
+              </w:trPr>
+              <w:tc>
+                <w:tcPr>
+                  <w:tcW w:w="912" w:type="dxa"/>
+                </w:tcPr>
+                <w:p>
+                  <w:pPr>
+                    <w:pStyle w:val="BodyText"/>
+                    <w:spacing w:after="0"/>
+                  </w:pPr>
+                </w:p>
+              </w:tc>
+              <w:tc>
+                <w:tcPr>
+                  <w:tcW w:w="885" w:type="dxa"/>
+                  <w:vAlign w:val="center"/>
+                </w:tcPr>
+                <w:p>
+                  <w:pPr>
+                    <w:pStyle w:val="BodyText"/>
+                    <w:spacing w:after="0"/>
+                  </w:pPr>
+                  <w:r>
+                    <w:t>2.15.10</w:t>
+                  </w:r>
+                </w:p>
+              </w:tc>
+            </w:tr>
+            <w:tr>
+              <w:trPr>
+                <w:jc w:val="center"/>
+              </w:trPr>
+              <w:tc>
+                <w:tcPr>
+                  <w:tcW w:w="912" w:type="dxa"/>
+                </w:tcPr>
+                <w:p>
+                  <w:pPr>
+                    <w:pStyle w:val="BodyText"/>
+                    <w:spacing w:after="0"/>
+                  </w:pPr>
+                </w:p>
+              </w:tc>
+              <w:tc>
+                <w:tcPr>
+                  <w:tcW w:w="885" w:type="dxa"/>
+                  <w:vAlign w:val="center"/>
+                </w:tcPr>
+                <w:p>
+                  <w:pPr>
+                    <w:pStyle w:val="BodyText"/>
+                    <w:spacing w:after="0"/>
+                  </w:pPr>
+                  <w:r>
+                    <w:t>2.16.1</w:t>
+                  </w:r>
+                </w:p>
+              </w:tc>
+            </w:tr>
+            <w:tr>
+              <w:trPr>
+                <w:jc w:val="center"/>
+              </w:trPr>
+              <w:tc>
+                <w:tcPr>
+                  <w:tcW w:w="912" w:type="dxa"/>
+                </w:tcPr>
+                <w:p>
+                  <w:pPr>
+                    <w:pStyle w:val="BodyText"/>
+                    <w:spacing w:after="0"/>
+                  </w:pPr>
+                </w:p>
+              </w:tc>
+              <w:tc>
+                <w:tcPr>
+                  <w:tcW w:w="885" w:type="dxa"/>
+                  <w:vAlign w:val="center"/>
+                </w:tcPr>
+                <w:p>
+                  <w:pPr>
+                    <w:pStyle w:val="BodyText"/>
+                    <w:spacing w:after="0"/>
+                  </w:pPr>
+                  <w:r>
+                    <w:t>2.16.2</w:t>
+                  </w:r>
+                </w:p>
+              </w:tc>
+            </w:tr>
+            <w:tr>
+              <w:trPr>
+                <w:jc w:val="center"/>
+              </w:trPr>
+              <w:tc>
+                <w:tcPr>
+                  <w:tcW w:w="912" w:type="dxa"/>
+                </w:tcPr>
+                <w:p>
+                  <w:pPr>
+                    <w:pStyle w:val="BodyText"/>
+                    <w:spacing w:after="0"/>
+                  </w:pPr>
+                </w:p>
+              </w:tc>
+              <w:tc>
+                <w:tcPr>
+                  <w:tcW w:w="885" w:type="dxa"/>
+                  <w:vAlign w:val="center"/>
+                </w:tcPr>
+                <w:p>
+                  <w:pPr>
+                    <w:pStyle w:val="BodyText"/>
+                    <w:spacing w:after="0"/>
+                  </w:pPr>
+                  <w:r>
+                    <w:t>2.16.3</w:t>
+                  </w:r>
+                </w:p>
+              </w:tc>
+            </w:tr>
+            <w:tr>
+              <w:trPr>
+                <w:jc w:val="center"/>
+              </w:trPr>
+              <w:tc>
+                <w:tcPr>
+                  <w:tcW w:w="912" w:type="dxa"/>
+                </w:tcPr>
+                <w:p>
+                  <w:pPr>
+                    <w:pStyle w:val="BodyText"/>
+                    <w:spacing w:after="0"/>
+                  </w:pPr>
+                </w:p>
+              </w:tc>
+              <w:tc>
+                <w:tcPr>
+                  <w:tcW w:w="885" w:type="dxa"/>
+                  <w:vAlign w:val="center"/>
+                </w:tcPr>
+                <w:p>
+                  <w:pPr>
+                    <w:pStyle w:val="BodyText"/>
+                    <w:spacing w:after="0"/>
+                  </w:pPr>
+                  <w:r>
+                    <w:t>2.16.4</w:t>
+                  </w:r>
+                </w:p>
+              </w:tc>
+            </w:tr>
+            <w:tr>
+              <w:trPr>
+                <w:jc w:val="center"/>
+              </w:trPr>
+              <w:tc>
+                <w:tcPr>
+                  <w:tcW w:w="912" w:type="dxa"/>
+                </w:tcPr>
+                <w:p>
+                  <w:pPr>
+                    <w:pStyle w:val="BodyText"/>
+                    <w:spacing w:after="0"/>
+                  </w:pPr>
+                </w:p>
+              </w:tc>
+              <w:tc>
+                <w:tcPr>
+                  <w:tcW w:w="885" w:type="dxa"/>
+                  <w:vAlign w:val="center"/>
+                </w:tcPr>
+                <w:p>
+                  <w:pPr>
+                    <w:pStyle w:val="BodyText"/>
+                    <w:spacing w:after="0"/>
+                  </w:pPr>
+                  <w:r>
+                    <w:t>2.16.5</w:t>
+                  </w:r>
+                </w:p>
+              </w:tc>
+            </w:tr>
+            <w:tr>
+              <w:trPr>
+                <w:jc w:val="center"/>
+              </w:trPr>
+              <w:tc>
+                <w:tcPr>
+                  <w:tcW w:w="912" w:type="dxa"/>
+                </w:tcPr>
+                <w:p>
+                  <w:pPr>
+                    <w:pStyle w:val="BodyText"/>
+                    <w:spacing w:after="0"/>
+                  </w:pPr>
+                </w:p>
+              </w:tc>
+              <w:tc>
+                <w:tcPr>
+                  <w:tcW w:w="885" w:type="dxa"/>
+                  <w:vAlign w:val="center"/>
+                </w:tcPr>
+                <w:p>
+                  <w:pPr>
+                    <w:pStyle w:val="BodyText"/>
+                    <w:spacing w:after="0"/>
+                  </w:pPr>
+                  <w:r>
+                    <w:t>2.16.6</w:t>
+                  </w:r>
+                </w:p>
+              </w:tc>
+            </w:tr>
+            <w:tr>
+              <w:trPr>
+                <w:jc w:val="center"/>
+              </w:trPr>
+              <w:tc>
+                <w:tcPr>
+                  <w:tcW w:w="912" w:type="dxa"/>
+                </w:tcPr>
+                <w:p>
+                  <w:pPr>
+                    <w:pStyle w:val="BodyText"/>
+                    <w:spacing w:after="0"/>
+                  </w:pPr>
+                </w:p>
+              </w:tc>
+              <w:tc>
+                <w:tcPr>
+                  <w:tcW w:w="885" w:type="dxa"/>
+                  <w:vAlign w:val="center"/>
+                </w:tcPr>
+                <w:p>
+                  <w:pPr>
+                    <w:pStyle w:val="BodyText"/>
+                    <w:spacing w:after="0"/>
+                  </w:pPr>
+                  <w:r>
+                    <w:t>2.16.7</w:t>
+                  </w:r>
+                </w:p>
+              </w:tc>
+            </w:tr>
+            <w:tr>
+              <w:trPr>
+                <w:jc w:val="center"/>
+              </w:trPr>
+              <w:tc>
+                <w:tcPr>
+                  <w:tcW w:w="912" w:type="dxa"/>
+                </w:tcPr>
+                <w:p>
+                  <w:pPr>
+                    <w:pStyle w:val="BodyText"/>
+                    <w:spacing w:after="0"/>
+                  </w:pPr>
+                </w:p>
+              </w:tc>
+              <w:tc>
+                <w:tcPr>
+                  <w:tcW w:w="885" w:type="dxa"/>
+                  <w:vAlign w:val="center"/>
+                </w:tcPr>
+                <w:p>
+                  <w:pPr>
+                    <w:pStyle w:val="BodyText"/>
+                    <w:spacing w:after="0"/>
+                  </w:pPr>
+                  <w:r>
+                    <w:t>2.16.8</w:t>
+                  </w:r>
+                </w:p>
+              </w:tc>
+            </w:tr>
+            <w:tr>
+              <w:trPr>
+                <w:jc w:val="center"/>
+              </w:trPr>
+              <w:tc>
+                <w:tcPr>
+                  <w:tcW w:w="912" w:type="dxa"/>
+                </w:tcPr>
+                <w:p>
+                  <w:pPr>
+                    <w:pStyle w:val="BodyText"/>
+                    <w:spacing w:after="0"/>
+                  </w:pPr>
+                </w:p>
+              </w:tc>
+              <w:tc>
+                <w:tcPr>
+                  <w:tcW w:w="885" w:type="dxa"/>
+                  <w:vAlign w:val="center"/>
+                </w:tcPr>
+                <w:p>
+                  <w:pPr>
+                    <w:pStyle w:val="BodyText"/>
+                    <w:spacing w:after="0"/>
+                  </w:pPr>
+                  <w:r>
+                    <w:t>2.16.9</w:t>
+                  </w:r>
+                </w:p>
+              </w:tc>
+            </w:tr>
+            <w:tr>
+              <w:trPr>
+                <w:jc w:val="center"/>
+              </w:trPr>
+              <w:tc>
+                <w:tcPr>
+                  <w:tcW w:w="912" w:type="dxa"/>
+                </w:tcPr>
+                <w:p>
+                  <w:pPr>
+                    <w:pStyle w:val="BodyText"/>
+                    <w:spacing w:after="0"/>
+                  </w:pPr>
+                </w:p>
+              </w:tc>
+              <w:tc>
+                <w:tcPr>
+                  <w:tcW w:w="885" w:type="dxa"/>
+                  <w:vAlign w:val="center"/>
+                </w:tcPr>
+                <w:p>
+                  <w:pPr>
+                    <w:pStyle w:val="BodyText"/>
+                    <w:spacing w:after="0"/>
+                  </w:pPr>
+                  <w:r>
+                    <w:t>2.16.10</w:t>
+                  </w:r>
+                </w:p>
+              </w:tc>
+            </w:tr>
+            <w:tr>
+              <w:trPr>
+                <w:jc w:val="center"/>
+              </w:trPr>
+              <w:tc>
+                <w:tcPr>
+                  <w:tcW w:w="912" w:type="dxa"/>
+                </w:tcPr>
+                <w:p>
+                  <w:pPr>
+                    <w:pStyle w:val="BodyText"/>
+                    <w:spacing w:after="0"/>
+                  </w:pPr>
+                </w:p>
+              </w:tc>
+              <w:tc>
+                <w:tcPr>
+                  <w:tcW w:w="885" w:type="dxa"/>
+                  <w:vAlign w:val="center"/>
+                </w:tcPr>
+                <w:p>
+                  <w:pPr>
+                    <w:pStyle w:val="BodyText"/>
+                    <w:spacing w:after="0"/>
+                  </w:pPr>
+                  <w:r>
+                    <w:t>2.16.11</w:t>
+                  </w:r>
+                </w:p>
+              </w:tc>
+            </w:tr>
+            <w:tr>
+              <w:trPr>
+                <w:jc w:val="center"/>
+              </w:trPr>
+              <w:tc>
+                <w:tcPr>
+                  <w:tcW w:w="912" w:type="dxa"/>
+                </w:tcPr>
+                <w:p>
+                  <w:pPr>
+                    <w:pStyle w:val="BodyText"/>
+                    <w:spacing w:after="0"/>
+                  </w:pPr>
+                </w:p>
+              </w:tc>
+              <w:tc>
+                <w:tcPr>
+                  <w:tcW w:w="885" w:type="dxa"/>
+                  <w:vAlign w:val="center"/>
+                </w:tcPr>
+                <w:p>
+                  <w:pPr>
+                    <w:pStyle w:val="BodyText"/>
+                    <w:spacing w:after="0"/>
+                  </w:pPr>
+                  <w:r>
+                    <w:t>2.16.12</w:t>
+                  </w:r>
+                </w:p>
+              </w:tc>
+            </w:tr>
+            <w:tr>
+              <w:trPr>
+                <w:jc w:val="center"/>
+              </w:trPr>
+              <w:tc>
+                <w:tcPr>
+                  <w:tcW w:w="912" w:type="dxa"/>
+                </w:tcPr>
+                <w:p>
+                  <w:pPr>
+                    <w:pStyle w:val="BodyText"/>
+                    <w:spacing w:after="0"/>
+                  </w:pPr>
+                </w:p>
+              </w:tc>
+              <w:tc>
+                <w:tcPr>
+                  <w:tcW w:w="885" w:type="dxa"/>
+                  <w:vAlign w:val="center"/>
+                </w:tcPr>
+                <w:p>
+                  <w:pPr>
+                    <w:pStyle w:val="BodyText"/>
+                    <w:spacing w:after="0"/>
+                  </w:pPr>
+                  <w:r>
+                    <w:t>2.16.13</w:t>
+                  </w:r>
+                </w:p>
+              </w:tc>
+            </w:tr>
+            <w:tr>
+              <w:trPr>
+                <w:jc w:val="center"/>
+              </w:trPr>
+              <w:tc>
+                <w:tcPr>
+                  <w:tcW w:w="912" w:type="dxa"/>
+                </w:tcPr>
+                <w:p>
+                  <w:pPr>
+                    <w:pStyle w:val="BodyText"/>
+                    <w:spacing w:after="0"/>
+                  </w:pPr>
+                </w:p>
+              </w:tc>
+              <w:tc>
+                <w:tcPr>
+                  <w:tcW w:w="885" w:type="dxa"/>
+                  <w:vAlign w:val="center"/>
+                </w:tcPr>
+                <w:p>
+                  <w:pPr>
+                    <w:pStyle w:val="BodyText"/>
+                    <w:spacing w:after="0"/>
+                  </w:pPr>
+                  <w:r>
+                    <w:t>2.16.14</w:t>
+                  </w:r>
+                </w:p>
+              </w:tc>
+            </w:tr>
+            <w:tr>
+              <w:trPr>
+                <w:jc w:val="center"/>
+              </w:trPr>
+              <w:tc>
+                <w:tcPr>
+                  <w:tcW w:w="912" w:type="dxa"/>
+                </w:tcPr>
+                <w:p>
+                  <w:pPr>
+                    <w:pStyle w:val="BodyText"/>
+                    <w:spacing w:after="0"/>
+                  </w:pPr>
+                </w:p>
+              </w:tc>
+              <w:tc>
+                <w:tcPr>
+                  <w:tcW w:w="885" w:type="dxa"/>
+                  <w:vAlign w:val="center"/>
+                </w:tcPr>
+                <w:p>
+                  <w:pPr>
+                    <w:pStyle w:val="BodyText"/>
+                    <w:spacing w:after="0"/>
+                  </w:pPr>
+                  <w:r>
+                    <w:t>2.16.15</w:t>
+                  </w:r>
+                </w:p>
+              </w:tc>
+            </w:tr>
+            <w:tr>
+              <w:trPr>
+                <w:jc w:val="center"/>
+              </w:trPr>
+              <w:tc>
+                <w:tcPr>
+                  <w:tcW w:w="912" w:type="dxa"/>
+                </w:tcPr>
+                <w:p>
+                  <w:pPr>
+                    <w:pStyle w:val="BodyText"/>
+                    <w:spacing w:after="0"/>
+                  </w:pPr>
+                </w:p>
+              </w:tc>
+              <w:tc>
+                <w:tcPr>
+                  <w:tcW w:w="885" w:type="dxa"/>
+                  <w:vAlign w:val="center"/>
+                </w:tcPr>
+                <w:p>
+                  <w:pPr>
+                    <w:pStyle w:val="BodyText"/>
+                    <w:spacing w:after="0"/>
+                  </w:pPr>
+                  <w:r>
+                    <w:t>2.16.16</w:t>
+                  </w:r>
+                </w:p>
+              </w:tc>
+            </w:tr>
+            <w:tr>
+              <w:trPr>
+                <w:jc w:val="center"/>
+              </w:trPr>
+              <w:tc>
+                <w:tcPr>
+                  <w:tcW w:w="912" w:type="dxa"/>
+                </w:tcPr>
+                <w:p>
+                  <w:pPr>
+                    <w:pStyle w:val="BodyText"/>
+                    <w:spacing w:after="0"/>
+                  </w:pPr>
+                </w:p>
+              </w:tc>
+              <w:tc>
+                <w:tcPr>
+                  <w:tcW w:w="885" w:type="dxa"/>
+                  <w:vAlign w:val="center"/>
+                </w:tcPr>
+                <w:p>
+                  <w:pPr>
+                    <w:pStyle w:val="BodyText"/>
+                    <w:spacing w:after="0"/>
+                  </w:pPr>
+                  <w:r>
+                    <w:t>2.17</w:t>
+                  </w:r>
+                </w:p>
+              </w:tc>
+            </w:tr>
+            <w:tr>
+              <w:trPr>
+                <w:jc w:val="center"/>
+              </w:trPr>
+              <w:tc>
+                <w:tcPr>
+                  <w:tcW w:w="912" w:type="dxa"/>
+                </w:tcPr>
+                <w:p>
+                  <w:pPr>
+                    <w:pStyle w:val="BodyText"/>
+                    <w:spacing w:after="0"/>
+                  </w:pPr>
+                </w:p>
+              </w:tc>
+              <w:tc>
+                <w:tcPr>
+                  <w:tcW w:w="885" w:type="dxa"/>
+                  <w:vAlign w:val="center"/>
+                </w:tcPr>
+                <w:p>
+                  <w:pPr>
+                    <w:pStyle w:val="BodyText"/>
+                    <w:spacing w:after="0"/>
+                  </w:pPr>
+                  <w:r>
+                    <w:t>2.18</w:t>
+                  </w:r>
+                </w:p>
+              </w:tc>
+            </w:tr>
+          </w:tbl>
+          <w:p>
+            <w:pPr>
+              <w:pStyle w:val="BodyText"/>
+              <w:jc w:val="center"/>
+            </w:pPr>
+          </w:p>
+        </w:tc>
+        <w:tc>
+          <w:tcPr>
+            <w:tcW w:w="1871" w:type="dxa"/>
             <w:tcBorders>
               <w:top w:val="nil"/>
               <w:left w:val="nil"/>
@@ -1466,28 +3153,29 @@
               </w:trPr>
               <w:tc>
                 <w:tcPr>
-                  <w:tcW w:w="697" w:type="dxa"/>
-                </w:tcPr>
-                <w:p>
-                  <w:pPr>
-                    <w:pStyle w:val="BodyText"/>
+                  <w:tcW w:w="912" w:type="dxa"/>
+                  <w:vAlign w:val="bottom"/>
+                </w:tcPr>
+                <w:p>
+                  <w:pPr>
+                    <w:pStyle w:val="BodyText"/>
+                    <w:spacing w:after="0"/>
                     <w:jc w:val="center"/>
                   </w:pPr>
                   <w:r>
-                    <w:t>F</w:t>
-                  </w:r>
-                  <w:r>
-                    <w:t>ailures</w:t>
-                  </w:r>
-                </w:p>
-              </w:tc>
-              <w:tc>
-                <w:tcPr>
-                  <w:tcW w:w="697" w:type="dxa"/>
-                </w:tcPr>
-                <w:p>
-                  <w:pPr>
-                    <w:pStyle w:val="BodyText"/>
+                    <w:t>Failures</w:t>
+                  </w:r>
+                </w:p>
+              </w:tc>
+              <w:tc>
+                <w:tcPr>
+                  <w:tcW w:w="876" w:type="dxa"/>
+                  <w:vAlign w:val="bottom"/>
+                </w:tcPr>
+                <w:p>
+                  <w:pPr>
+                    <w:pStyle w:val="BodyText"/>
+                    <w:spacing w:after="0"/>
                   </w:pPr>
                   <w:r>
                     <w:t>Section Link</w:t>
@@ -1501,279 +3189,709 @@
               </w:trPr>
               <w:tc>
                 <w:tcPr>
-                  <w:tcW w:w="697" w:type="dxa"/>
-                </w:tcPr>
-                <w:p>
-                  <w:pPr>
-                    <w:pStyle w:val="BodyText"/>
-                  </w:pPr>
-                </w:p>
-              </w:tc>
-              <w:tc>
-                <w:tcPr>
-                  <w:tcW w:w="697" w:type="dxa"/>
-                </w:tcPr>
-                <w:p>
-                  <w:pPr>
-                    <w:pStyle w:val="BodyText"/>
-                  </w:pPr>
-                  <w:r>
-                    <w:fldChar w:fldCharType="begin"/>
-                  </w:r>
-                  <w:r>
-                    <w:instrText xml:space="preserve"> REF _Ref392165018 \r \h </w:instrText>
-                  </w:r>
-                  <w:r>
-                    <w:instrText xml:space="preserve"> \* MERGEFORMAT </w:instrText>
-                  </w:r>
-                  <w:r>
-                    <w:fldChar w:fldCharType="separate"/>
-                  </w:r>
-                  <w:r>
-                    <w:t>2.4.1</w:t>
-                  </w:r>
-                  <w:r>
-                    <w:fldChar w:fldCharType="end"/>
-                  </w:r>
-                </w:p>
-              </w:tc>
-            </w:tr>
-            <w:tr>
-              <w:trPr>
-                <w:jc w:val="center"/>
-              </w:trPr>
-              <w:tc>
-                <w:tcPr>
-                  <w:tcW w:w="697" w:type="dxa"/>
-                </w:tcPr>
-                <w:p>
-                  <w:pPr>
-                    <w:pStyle w:val="BodyText"/>
-                  </w:pPr>
-                </w:p>
-              </w:tc>
-              <w:tc>
-                <w:tcPr>
-                  <w:tcW w:w="697" w:type="dxa"/>
-                </w:tcPr>
-                <w:p>
-                  <w:pPr>
-                    <w:pStyle w:val="BodyText"/>
-                  </w:pPr>
-                  <w:r>
-                    <w:fldChar w:fldCharType="begin"/>
-                  </w:r>
-                  <w:r>
-                    <w:instrText xml:space="preserve"> REF _Ref392165054 \r \h </w:instrText>
-                  </w:r>
-                  <w:r>
-                    <w:fldChar w:fldCharType="separate"/>
-                  </w:r>
-                  <w:r>
-                    <w:t>2.4.2</w:t>
-                  </w:r>
-                  <w:r>
-                    <w:fldChar w:fldCharType="end"/>
-                  </w:r>
-                </w:p>
-              </w:tc>
-            </w:tr>
-            <w:tr>
-              <w:trPr>
-                <w:jc w:val="center"/>
-              </w:trPr>
-              <w:tc>
-                <w:tcPr>
-                  <w:tcW w:w="697" w:type="dxa"/>
-                </w:tcPr>
-                <w:p>
-                  <w:pPr>
-                    <w:pStyle w:val="BodyText"/>
-                  </w:pPr>
-                </w:p>
-              </w:tc>
-              <w:tc>
-                <w:tcPr>
-                  <w:tcW w:w="697" w:type="dxa"/>
-                </w:tcPr>
-                <w:p>
-                  <w:pPr>
-                    <w:pStyle w:val="BodyText"/>
-                  </w:pPr>
-                  <w:r>
-                    <w:fldChar w:fldCharType="begin"/>
-                  </w:r>
-                  <w:r>
-                    <w:instrText xml:space="preserve"> REF _Ref392165062 \r \h </w:instrText>
-                  </w:r>
-                  <w:r>
-                    <w:fldChar w:fldCharType="separate"/>
-                  </w:r>
-                  <w:r>
-                    <w:t>2.4.3</w:t>
-                  </w:r>
-                  <w:r>
-                    <w:fldChar w:fldCharType="end"/>
-                  </w:r>
-                </w:p>
-              </w:tc>
-            </w:tr>
-            <w:tr>
-              <w:trPr>
-                <w:jc w:val="center"/>
-              </w:trPr>
-              <w:tc>
-                <w:tcPr>
-                  <w:tcW w:w="697" w:type="dxa"/>
-                </w:tcPr>
-                <w:p>
-                  <w:pPr>
-                    <w:pStyle w:val="BodyText"/>
-                  </w:pPr>
-                </w:p>
-              </w:tc>
-              <w:tc>
-                <w:tcPr>
-                  <w:tcW w:w="697" w:type="dxa"/>
-                </w:tcPr>
-                <w:p>
-                  <w:pPr>
-                    <w:pStyle w:val="BodyText"/>
-                  </w:pPr>
-                  <w:r>
-                    <w:fldChar w:fldCharType="begin"/>
-                  </w:r>
-                  <w:r>
-                    <w:instrText xml:space="preserve"> REF _Ref392165070 \r \h </w:instrText>
-                  </w:r>
-                  <w:r>
-                    <w:fldChar w:fldCharType="separate"/>
-                  </w:r>
-                  <w:r>
-                    <w:t>2.4.4</w:t>
-                  </w:r>
-                  <w:r>
-                    <w:fldChar w:fldCharType="end"/>
-                  </w:r>
-                </w:p>
-              </w:tc>
-            </w:tr>
-            <w:tr>
-              <w:trPr>
-                <w:jc w:val="center"/>
-              </w:trPr>
-              <w:tc>
-                <w:tcPr>
-                  <w:tcW w:w="697" w:type="dxa"/>
-                </w:tcPr>
-                <w:p>
-                  <w:pPr>
-                    <w:pStyle w:val="BodyText"/>
-                  </w:pPr>
-                </w:p>
-              </w:tc>
-              <w:tc>
-                <w:tcPr>
-                  <w:tcW w:w="697" w:type="dxa"/>
-                </w:tcPr>
-                <w:p>
-                  <w:pPr>
-                    <w:pStyle w:val="BodyText"/>
-                  </w:pPr>
-                  <w:r>
-                    <w:fldChar w:fldCharType="begin"/>
-                  </w:r>
-                  <w:r>
-                    <w:instrText xml:space="preserve"> REF _Ref392165098 \r \h </w:instrText>
-                  </w:r>
-                  <w:r>
-                    <w:fldChar w:fldCharType="separate"/>
-                  </w:r>
-                  <w:r>
-                    <w:t>2.4.5</w:t>
-                  </w:r>
-                  <w:r>
-                    <w:fldChar w:fldCharType="end"/>
-                  </w:r>
-                </w:p>
-              </w:tc>
-            </w:tr>
-            <w:tr>
-              <w:trPr>
-                <w:jc w:val="center"/>
-              </w:trPr>
-              <w:tc>
-                <w:tcPr>
-                  <w:tcW w:w="697" w:type="dxa"/>
-                </w:tcPr>
-                <w:p>
-                  <w:pPr>
-                    <w:pStyle w:val="BodyText"/>
-                  </w:pPr>
-                </w:p>
-              </w:tc>
-              <w:tc>
-                <w:tcPr>
-                  <w:tcW w:w="697" w:type="dxa"/>
-                </w:tcPr>
-                <w:p>
-                  <w:pPr>
-                    <w:pStyle w:val="BodyText"/>
-                  </w:pPr>
-                  <w:r>
-                    <w:fldChar w:fldCharType="begin"/>
-                  </w:r>
-                  <w:r>
-                    <w:instrText xml:space="preserve"> REF _Ref392165105 \r \h </w:instrText>
-                  </w:r>
-                  <w:r>
-                    <w:fldChar w:fldCharType="separate"/>
-                  </w:r>
-                  <w:r>
-                    <w:t>2.5.1</w:t>
-                  </w:r>
-                  <w:r>
-                    <w:fldChar w:fldCharType="end"/>
-                  </w:r>
-                </w:p>
-              </w:tc>
-            </w:tr>
-            <w:tr>
-              <w:trPr>
-                <w:jc w:val="center"/>
-              </w:trPr>
-              <w:tc>
-                <w:tcPr>
-                  <w:tcW w:w="697" w:type="dxa"/>
-                </w:tcPr>
-                <w:p>
-                  <w:pPr>
-                    <w:pStyle w:val="BodyText"/>
-                  </w:pPr>
-                </w:p>
-              </w:tc>
-              <w:tc>
-                <w:tcPr>
-                  <w:tcW w:w="697" w:type="dxa"/>
-                </w:tcPr>
-                <w:p>
-                  <w:pPr>
-                    <w:pStyle w:val="BodyText"/>
-                  </w:pPr>
-                  <w:r>
-                    <w:fldChar w:fldCharType="begin"/>
-                  </w:r>
-                  <w:r>
-                    <w:instrText xml:space="preserve"> REF _Ref392165112 \r \h </w:instrText>
-                  </w:r>
-                  <w:r>
-                    <w:fldChar w:fldCharType="separate"/>
-                  </w:r>
-                  <w:r>
-                    <w:t>2.5.2</w:t>
-                  </w:r>
-                  <w:r>
-                    <w:fldChar w:fldCharType="end"/>
+                  <w:tcW w:w="912" w:type="dxa"/>
+                </w:tcPr>
+                <w:p>
+                  <w:pPr>
+                    <w:pStyle w:val="BodyText"/>
+                    <w:spacing w:after="0"/>
+                  </w:pPr>
+                </w:p>
+              </w:tc>
+              <w:tc>
+                <w:tcPr>
+                  <w:tcW w:w="876" w:type="dxa"/>
+                  <w:vAlign w:val="center"/>
+                </w:tcPr>
+                <w:p>
+                  <w:pPr>
+                    <w:pStyle w:val="BodyText"/>
+                    <w:spacing w:after="0"/>
+                  </w:pPr>
+                  <w:r>
+                    <w:t>2.19</w:t>
+                  </w:r>
+                </w:p>
+              </w:tc>
+            </w:tr>
+            <w:tr>
+              <w:trPr>
+                <w:jc w:val="center"/>
+              </w:trPr>
+              <w:tc>
+                <w:tcPr>
+                  <w:tcW w:w="912" w:type="dxa"/>
+                </w:tcPr>
+                <w:p>
+                  <w:pPr>
+                    <w:pStyle w:val="BodyText"/>
+                    <w:spacing w:after="0"/>
+                  </w:pPr>
+                </w:p>
+              </w:tc>
+              <w:tc>
+                <w:tcPr>
+                  <w:tcW w:w="876" w:type="dxa"/>
+                  <w:vAlign w:val="center"/>
+                </w:tcPr>
+                <w:p>
+                  <w:pPr>
+                    <w:pStyle w:val="BodyText"/>
+                    <w:spacing w:after="0"/>
+                  </w:pPr>
+                  <w:r>
+                    <w:t>2.20.1</w:t>
+                  </w:r>
+                </w:p>
+              </w:tc>
+            </w:tr>
+            <w:tr>
+              <w:trPr>
+                <w:jc w:val="center"/>
+              </w:trPr>
+              <w:tc>
+                <w:tcPr>
+                  <w:tcW w:w="912" w:type="dxa"/>
+                </w:tcPr>
+                <w:p>
+                  <w:pPr>
+                    <w:pStyle w:val="BodyText"/>
+                    <w:spacing w:after="0"/>
+                  </w:pPr>
+                </w:p>
+              </w:tc>
+              <w:tc>
+                <w:tcPr>
+                  <w:tcW w:w="876" w:type="dxa"/>
+                  <w:vAlign w:val="center"/>
+                </w:tcPr>
+                <w:p>
+                  <w:pPr>
+                    <w:pStyle w:val="BodyText"/>
+                    <w:spacing w:after="0"/>
+                  </w:pPr>
+                  <w:r>
+                    <w:t>2.21</w:t>
+                  </w:r>
+                </w:p>
+              </w:tc>
+            </w:tr>
+            <w:tr>
+              <w:trPr>
+                <w:jc w:val="center"/>
+              </w:trPr>
+              <w:tc>
+                <w:tcPr>
+                  <w:tcW w:w="912" w:type="dxa"/>
+                </w:tcPr>
+                <w:p>
+                  <w:pPr>
+                    <w:pStyle w:val="BodyText"/>
+                    <w:spacing w:after="0"/>
+                  </w:pPr>
+                </w:p>
+              </w:tc>
+              <w:tc>
+                <w:tcPr>
+                  <w:tcW w:w="876" w:type="dxa"/>
+                  <w:vAlign w:val="center"/>
+                </w:tcPr>
+                <w:p>
+                  <w:pPr>
+                    <w:pStyle w:val="BodyText"/>
+                    <w:spacing w:after="0"/>
+                  </w:pPr>
+                  <w:r>
+                    <w:t>2.22</w:t>
+                  </w:r>
+                </w:p>
+              </w:tc>
+            </w:tr>
+            <w:tr>
+              <w:trPr>
+                <w:jc w:val="center"/>
+              </w:trPr>
+              <w:tc>
+                <w:tcPr>
+                  <w:tcW w:w="912" w:type="dxa"/>
+                </w:tcPr>
+                <w:p>
+                  <w:pPr>
+                    <w:pStyle w:val="BodyText"/>
+                    <w:spacing w:after="0"/>
+                  </w:pPr>
+                </w:p>
+              </w:tc>
+              <w:tc>
+                <w:tcPr>
+                  <w:tcW w:w="876" w:type="dxa"/>
+                  <w:vAlign w:val="center"/>
+                </w:tcPr>
+                <w:p>
+                  <w:pPr>
+                    <w:pStyle w:val="BodyText"/>
+                    <w:spacing w:after="0"/>
+                  </w:pPr>
+                  <w:r>
+                    <w:t>2.23</w:t>
+                  </w:r>
+                </w:p>
+              </w:tc>
+            </w:tr>
+            <w:tr>
+              <w:trPr>
+                <w:jc w:val="center"/>
+              </w:trPr>
+              <w:tc>
+                <w:tcPr>
+                  <w:tcW w:w="912" w:type="dxa"/>
+                </w:tcPr>
+                <w:p>
+                  <w:pPr>
+                    <w:pStyle w:val="BodyText"/>
+                    <w:spacing w:after="0"/>
+                  </w:pPr>
+                </w:p>
+              </w:tc>
+              <w:tc>
+                <w:tcPr>
+                  <w:tcW w:w="876" w:type="dxa"/>
+                  <w:vAlign w:val="center"/>
+                </w:tcPr>
+                <w:p>
+                  <w:pPr>
+                    <w:pStyle w:val="BodyText"/>
+                    <w:spacing w:after="0"/>
+                  </w:pPr>
+                  <w:r>
+                    <w:t>2.24.1</w:t>
+                  </w:r>
+                </w:p>
+              </w:tc>
+            </w:tr>
+            <w:tr>
+              <w:trPr>
+                <w:jc w:val="center"/>
+              </w:trPr>
+              <w:tc>
+                <w:tcPr>
+                  <w:tcW w:w="912" w:type="dxa"/>
+                </w:tcPr>
+                <w:p>
+                  <w:pPr>
+                    <w:pStyle w:val="BodyText"/>
+                    <w:spacing w:after="0"/>
+                  </w:pPr>
+                </w:p>
+              </w:tc>
+              <w:tc>
+                <w:tcPr>
+                  <w:tcW w:w="876" w:type="dxa"/>
+                  <w:vAlign w:val="center"/>
+                </w:tcPr>
+                <w:p>
+                  <w:pPr>
+                    <w:pStyle w:val="BodyText"/>
+                    <w:spacing w:after="0"/>
+                  </w:pPr>
+                  <w:r>
+                    <w:t>2.25.1</w:t>
+                  </w:r>
+                </w:p>
+              </w:tc>
+            </w:tr>
+            <w:tr>
+              <w:trPr>
+                <w:jc w:val="center"/>
+              </w:trPr>
+              <w:tc>
+                <w:tcPr>
+                  <w:tcW w:w="912" w:type="dxa"/>
+                </w:tcPr>
+                <w:p>
+                  <w:pPr>
+                    <w:pStyle w:val="BodyText"/>
+                    <w:spacing w:after="0"/>
+                  </w:pPr>
+                </w:p>
+              </w:tc>
+              <w:tc>
+                <w:tcPr>
+                  <w:tcW w:w="876" w:type="dxa"/>
+                  <w:vAlign w:val="center"/>
+                </w:tcPr>
+                <w:p>
+                  <w:pPr>
+                    <w:pStyle w:val="BodyText"/>
+                    <w:spacing w:after="0"/>
+                  </w:pPr>
+                  <w:r>
+                    <w:t>2.25.2</w:t>
+                  </w:r>
+                </w:p>
+              </w:tc>
+            </w:tr>
+            <w:tr>
+              <w:trPr>
+                <w:jc w:val="center"/>
+              </w:trPr>
+              <w:tc>
+                <w:tcPr>
+                  <w:tcW w:w="912" w:type="dxa"/>
+                </w:tcPr>
+                <w:p>
+                  <w:pPr>
+                    <w:pStyle w:val="BodyText"/>
+                    <w:spacing w:after="0"/>
+                  </w:pPr>
+                </w:p>
+              </w:tc>
+              <w:tc>
+                <w:tcPr>
+                  <w:tcW w:w="876" w:type="dxa"/>
+                  <w:vAlign w:val="center"/>
+                </w:tcPr>
+                <w:p>
+                  <w:pPr>
+                    <w:pStyle w:val="BodyText"/>
+                    <w:spacing w:after="0"/>
+                  </w:pPr>
+                  <w:r>
+                    <w:t>2.26.1</w:t>
+                  </w:r>
+                </w:p>
+              </w:tc>
+            </w:tr>
+            <w:tr>
+              <w:trPr>
+                <w:jc w:val="center"/>
+              </w:trPr>
+              <w:tc>
+                <w:tcPr>
+                  <w:tcW w:w="912" w:type="dxa"/>
+                </w:tcPr>
+                <w:p>
+                  <w:pPr>
+                    <w:pStyle w:val="BodyText"/>
+                    <w:spacing w:after="0"/>
+                  </w:pPr>
+                </w:p>
+              </w:tc>
+              <w:tc>
+                <w:tcPr>
+                  <w:tcW w:w="876" w:type="dxa"/>
+                  <w:vAlign w:val="center"/>
+                </w:tcPr>
+                <w:p>
+                  <w:pPr>
+                    <w:pStyle w:val="BodyText"/>
+                    <w:spacing w:after="0"/>
+                  </w:pPr>
+                  <w:r>
+                    <w:t>2.26.2</w:t>
+                  </w:r>
+                </w:p>
+              </w:tc>
+            </w:tr>
+            <w:tr>
+              <w:trPr>
+                <w:jc w:val="center"/>
+              </w:trPr>
+              <w:tc>
+                <w:tcPr>
+                  <w:tcW w:w="912" w:type="dxa"/>
+                </w:tcPr>
+                <w:p>
+                  <w:pPr>
+                    <w:pStyle w:val="BodyText"/>
+                    <w:spacing w:after="0"/>
+                  </w:pPr>
+                </w:p>
+              </w:tc>
+              <w:tc>
+                <w:tcPr>
+                  <w:tcW w:w="876" w:type="dxa"/>
+                  <w:vAlign w:val="center"/>
+                </w:tcPr>
+                <w:p>
+                  <w:pPr>
+                    <w:pStyle w:val="BodyText"/>
+                    <w:spacing w:after="0"/>
+                  </w:pPr>
+                  <w:r>
+                    <w:t>2.27.1</w:t>
+                  </w:r>
+                </w:p>
+              </w:tc>
+            </w:tr>
+            <w:tr>
+              <w:trPr>
+                <w:jc w:val="center"/>
+              </w:trPr>
+              <w:tc>
+                <w:tcPr>
+                  <w:tcW w:w="912" w:type="dxa"/>
+                </w:tcPr>
+                <w:p>
+                  <w:pPr>
+                    <w:pStyle w:val="BodyText"/>
+                    <w:spacing w:after="0"/>
+                  </w:pPr>
+                </w:p>
+              </w:tc>
+              <w:tc>
+                <w:tcPr>
+                  <w:tcW w:w="876" w:type="dxa"/>
+                  <w:vAlign w:val="center"/>
+                </w:tcPr>
+                <w:p>
+                  <w:pPr>
+                    <w:pStyle w:val="BodyText"/>
+                    <w:spacing w:after="0"/>
+                  </w:pPr>
+                  <w:r>
+                    <w:t>2.27.2</w:t>
+                  </w:r>
+                </w:p>
+              </w:tc>
+            </w:tr>
+            <w:tr>
+              <w:trPr>
+                <w:jc w:val="center"/>
+              </w:trPr>
+              <w:tc>
+                <w:tcPr>
+                  <w:tcW w:w="912" w:type="dxa"/>
+                </w:tcPr>
+                <w:p>
+                  <w:pPr>
+                    <w:pStyle w:val="BodyText"/>
+                    <w:spacing w:after="0"/>
+                  </w:pPr>
+                </w:p>
+              </w:tc>
+              <w:tc>
+                <w:tcPr>
+                  <w:tcW w:w="876" w:type="dxa"/>
+                  <w:vAlign w:val="center"/>
+                </w:tcPr>
+                <w:p>
+                  <w:pPr>
+                    <w:pStyle w:val="BodyText"/>
+                    <w:spacing w:after="0"/>
+                  </w:pPr>
+                  <w:r>
+                    <w:t>2.27.3</w:t>
+                  </w:r>
+                </w:p>
+              </w:tc>
+            </w:tr>
+            <w:tr>
+              <w:trPr>
+                <w:jc w:val="center"/>
+              </w:trPr>
+              <w:tc>
+                <w:tcPr>
+                  <w:tcW w:w="912" w:type="dxa"/>
+                </w:tcPr>
+                <w:p>
+                  <w:pPr>
+                    <w:pStyle w:val="BodyText"/>
+                    <w:spacing w:after="0"/>
+                  </w:pPr>
+                </w:p>
+              </w:tc>
+              <w:tc>
+                <w:tcPr>
+                  <w:tcW w:w="876" w:type="dxa"/>
+                  <w:vAlign w:val="center"/>
+                </w:tcPr>
+                <w:p>
+                  <w:pPr>
+                    <w:pStyle w:val="BodyText"/>
+                    <w:spacing w:after="0"/>
+                  </w:pPr>
+                  <w:r>
+                    <w:t>2.27.4</w:t>
+                  </w:r>
+                </w:p>
+              </w:tc>
+            </w:tr>
+            <w:tr>
+              <w:trPr>
+                <w:jc w:val="center"/>
+              </w:trPr>
+              <w:tc>
+                <w:tcPr>
+                  <w:tcW w:w="912" w:type="dxa"/>
+                </w:tcPr>
+                <w:p>
+                  <w:pPr>
+                    <w:pStyle w:val="BodyText"/>
+                    <w:spacing w:after="0"/>
+                  </w:pPr>
+                </w:p>
+              </w:tc>
+              <w:tc>
+                <w:tcPr>
+                  <w:tcW w:w="876" w:type="dxa"/>
+                  <w:vAlign w:val="center"/>
+                </w:tcPr>
+                <w:p>
+                  <w:pPr>
+                    <w:pStyle w:val="BodyText"/>
+                    <w:spacing w:after="0"/>
+                  </w:pPr>
+                  <w:r>
+                    <w:t>2.28.1</w:t>
+                  </w:r>
+                </w:p>
+              </w:tc>
+            </w:tr>
+            <w:tr>
+              <w:trPr>
+                <w:jc w:val="center"/>
+              </w:trPr>
+              <w:tc>
+                <w:tcPr>
+                  <w:tcW w:w="912" w:type="dxa"/>
+                </w:tcPr>
+                <w:p>
+                  <w:pPr>
+                    <w:pStyle w:val="BodyText"/>
+                    <w:spacing w:after="0"/>
+                  </w:pPr>
+                </w:p>
+              </w:tc>
+              <w:tc>
+                <w:tcPr>
+                  <w:tcW w:w="876" w:type="dxa"/>
+                  <w:vAlign w:val="center"/>
+                </w:tcPr>
+                <w:p>
+                  <w:pPr>
+                    <w:pStyle w:val="BodyText"/>
+                    <w:spacing w:after="0"/>
+                  </w:pPr>
+                  <w:r>
+                    <w:t>2.29.1</w:t>
+                  </w:r>
+                </w:p>
+              </w:tc>
+            </w:tr>
+            <w:tr>
+              <w:trPr>
+                <w:jc w:val="center"/>
+              </w:trPr>
+              <w:tc>
+                <w:tcPr>
+                  <w:tcW w:w="912" w:type="dxa"/>
+                </w:tcPr>
+                <w:p>
+                  <w:pPr>
+                    <w:pStyle w:val="BodyText"/>
+                    <w:spacing w:after="0"/>
+                  </w:pPr>
+                </w:p>
+              </w:tc>
+              <w:tc>
+                <w:tcPr>
+                  <w:tcW w:w="876" w:type="dxa"/>
+                  <w:vAlign w:val="center"/>
+                </w:tcPr>
+                <w:p>
+                  <w:pPr>
+                    <w:pStyle w:val="BodyText"/>
+                    <w:spacing w:after="0"/>
+                  </w:pPr>
+                  <w:r>
+                    <w:t>2.29.2</w:t>
+                  </w:r>
+                </w:p>
+              </w:tc>
+            </w:tr>
+            <w:tr>
+              <w:trPr>
+                <w:jc w:val="center"/>
+              </w:trPr>
+              <w:tc>
+                <w:tcPr>
+                  <w:tcW w:w="912" w:type="dxa"/>
+                </w:tcPr>
+                <w:p>
+                  <w:pPr>
+                    <w:pStyle w:val="BodyText"/>
+                    <w:spacing w:after="0"/>
+                  </w:pPr>
+                </w:p>
+              </w:tc>
+              <w:tc>
+                <w:tcPr>
+                  <w:tcW w:w="876" w:type="dxa"/>
+                  <w:vAlign w:val="center"/>
+                </w:tcPr>
+                <w:p>
+                  <w:pPr>
+                    <w:pStyle w:val="BodyText"/>
+                    <w:spacing w:after="0"/>
+                  </w:pPr>
+                  <w:r>
+                    <w:t>2.29.3</w:t>
+                  </w:r>
+                </w:p>
+              </w:tc>
+            </w:tr>
+            <w:tr>
+              <w:trPr>
+                <w:jc w:val="center"/>
+              </w:trPr>
+              <w:tc>
+                <w:tcPr>
+                  <w:tcW w:w="912" w:type="dxa"/>
+                </w:tcPr>
+                <w:p>
+                  <w:pPr>
+                    <w:pStyle w:val="BodyText"/>
+                    <w:spacing w:after="0"/>
+                  </w:pPr>
+                </w:p>
+              </w:tc>
+              <w:tc>
+                <w:tcPr>
+                  <w:tcW w:w="876" w:type="dxa"/>
+                  <w:vAlign w:val="center"/>
+                </w:tcPr>
+                <w:p>
+                  <w:pPr>
+                    <w:pStyle w:val="BodyText"/>
+                    <w:spacing w:after="0"/>
+                  </w:pPr>
+                  <w:r>
+                    <w:t>2.30.1</w:t>
+                  </w:r>
+                </w:p>
+              </w:tc>
+            </w:tr>
+            <w:tr>
+              <w:trPr>
+                <w:jc w:val="center"/>
+              </w:trPr>
+              <w:tc>
+                <w:tcPr>
+                  <w:tcW w:w="912" w:type="dxa"/>
+                </w:tcPr>
+                <w:p>
+                  <w:pPr>
+                    <w:pStyle w:val="BodyText"/>
+                    <w:spacing w:after="0"/>
+                  </w:pPr>
+                </w:p>
+              </w:tc>
+              <w:tc>
+                <w:tcPr>
+                  <w:tcW w:w="876" w:type="dxa"/>
+                  <w:vAlign w:val="center"/>
+                </w:tcPr>
+                <w:p>
+                  <w:pPr>
+                    <w:pStyle w:val="BodyText"/>
+                    <w:spacing w:after="0"/>
+                  </w:pPr>
+                  <w:r>
+                    <w:t>2.30.2</w:t>
+                  </w:r>
+                </w:p>
+              </w:tc>
+            </w:tr>
+            <w:tr>
+              <w:trPr>
+                <w:jc w:val="center"/>
+              </w:trPr>
+              <w:tc>
+                <w:tcPr>
+                  <w:tcW w:w="912" w:type="dxa"/>
+                </w:tcPr>
+                <w:p>
+                  <w:pPr>
+                    <w:pStyle w:val="BodyText"/>
+                    <w:spacing w:after="0"/>
+                  </w:pPr>
+                </w:p>
+              </w:tc>
+              <w:tc>
+                <w:tcPr>
+                  <w:tcW w:w="876" w:type="dxa"/>
+                  <w:vAlign w:val="center"/>
+                </w:tcPr>
+                <w:p>
+                  <w:pPr>
+                    <w:pStyle w:val="BodyText"/>
+                    <w:spacing w:after="0"/>
+                  </w:pPr>
+                  <w:r>
+                    <w:t>2.30.3</w:t>
+                  </w:r>
+                </w:p>
+              </w:tc>
+            </w:tr>
+            <w:tr>
+              <w:trPr>
+                <w:jc w:val="center"/>
+              </w:trPr>
+              <w:tc>
+                <w:tcPr>
+                  <w:tcW w:w="912" w:type="dxa"/>
+                </w:tcPr>
+                <w:p>
+                  <w:pPr>
+                    <w:pStyle w:val="BodyText"/>
+                    <w:spacing w:after="0"/>
+                  </w:pPr>
+                </w:p>
+              </w:tc>
+              <w:tc>
+                <w:tcPr>
+                  <w:tcW w:w="876" w:type="dxa"/>
+                  <w:vAlign w:val="center"/>
+                </w:tcPr>
+                <w:p>
+                  <w:pPr>
+                    <w:pStyle w:val="BodyText"/>
+                    <w:spacing w:after="0"/>
+                  </w:pPr>
+                  <w:r>
+                    <w:t>2.31.1</w:t>
+                  </w:r>
+                </w:p>
+              </w:tc>
+            </w:tr>
+            <w:tr>
+              <w:trPr>
+                <w:jc w:val="center"/>
+              </w:trPr>
+              <w:tc>
+                <w:tcPr>
+                  <w:tcW w:w="912" w:type="dxa"/>
+                </w:tcPr>
+                <w:p>
+                  <w:pPr>
+                    <w:pStyle w:val="BodyText"/>
+                    <w:spacing w:after="0"/>
+                  </w:pPr>
+                </w:p>
+              </w:tc>
+              <w:tc>
+                <w:tcPr>
+                  <w:tcW w:w="876" w:type="dxa"/>
+                  <w:vAlign w:val="center"/>
+                </w:tcPr>
+                <w:p>
+                  <w:pPr>
+                    <w:pStyle w:val="BodyText"/>
+                    <w:spacing w:after="0"/>
+                  </w:pPr>
+                  <w:r>
+                    <w:t>2.31.2</w:t>
                   </w:r>
                 </w:p>
               </w:tc>
@@ -1782,469 +3900,7 @@
           <w:p>
             <w:pPr>
               <w:pStyle w:val="BodyText"/>
-            </w:pPr>
-          </w:p>
-        </w:tc>
-        <w:tc>
-          <w:tcPr>
-            <w:tcW w:w="3329" w:type="dxa"/>
-            <w:tcBorders>
-              <w:top w:val="nil"/>
-              <w:left w:val="nil"/>
-              <w:bottom w:val="nil"/>
-              <w:right w:val="nil"/>
-            </w:tcBorders>
-          </w:tcPr>
-          <w:tbl>
-            <w:tblPr>
-              <w:tblStyle w:val="TableGrid"/>
-              <w:tblW w:w="0" w:type="auto"/>
-              <w:jc w:val="center"/>
-              <w:tblLook w:val="04A0" w:firstRow="1" w:lastRow="0" w:firstColumn="1" w:lastColumn="0" w:noHBand="0" w:noVBand="1"/>
-            </w:tblPr>
-            <w:tblGrid>
-              <w:gridCol w:w="912"/>
-              <w:gridCol w:w="885"/>
-            </w:tblGrid>
-            <w:tr>
-              <w:trPr>
-                <w:jc w:val="center"/>
-              </w:trPr>
-              <w:tc>
-                <w:tcPr>
-                  <w:tcW w:w="697" w:type="dxa"/>
-                </w:tcPr>
-                <w:p>
-                  <w:pPr>
-                    <w:pStyle w:val="BodyText"/>
-                    <w:jc w:val="center"/>
-                  </w:pPr>
-                  <w:r>
-                    <w:t>F</w:t>
-                  </w:r>
-                  <w:r>
-                    <w:t>ailures</w:t>
-                  </w:r>
-                </w:p>
-              </w:tc>
-              <w:tc>
-                <w:tcPr>
-                  <w:tcW w:w="697" w:type="dxa"/>
-                </w:tcPr>
-                <w:p>
-                  <w:pPr>
-                    <w:pStyle w:val="BodyText"/>
-                  </w:pPr>
-                  <w:r>
-                    <w:t>Section Link</w:t>
-                  </w:r>
-                </w:p>
-              </w:tc>
-            </w:tr>
-            <w:tr>
-              <w:trPr>
-                <w:jc w:val="center"/>
-              </w:trPr>
-              <w:tc>
-                <w:tcPr>
-                  <w:tcW w:w="697" w:type="dxa"/>
-                </w:tcPr>
-                <w:p>
-                  <w:pPr>
-                    <w:pStyle w:val="BodyText"/>
-                  </w:pPr>
-                </w:p>
-              </w:tc>
-              <w:tc>
-                <w:tcPr>
-                  <w:tcW w:w="697" w:type="dxa"/>
-                </w:tcPr>
-                <w:p>
-                  <w:pPr>
-                    <w:pStyle w:val="BodyText"/>
-                  </w:pPr>
-                  <w:r>
-                    <w:fldChar w:fldCharType="begin"/>
-                  </w:r>
-                  <w:r>
-                    <w:instrText xml:space="preserve"> REF _Ref392165366 \r \h </w:instrText>
-                  </w:r>
-                  <w:r>
-                    <w:fldChar w:fldCharType="separate"/>
-                  </w:r>
-                  <w:r>
-                    <w:t>2.21.1</w:t>
-                  </w:r>
-                  <w:r>
-                    <w:fldChar w:fldCharType="end"/>
-                  </w:r>
-                </w:p>
-              </w:tc>
-            </w:tr>
-            <w:tr>
-              <w:trPr>
-                <w:jc w:val="center"/>
-              </w:trPr>
-              <w:tc>
-                <w:tcPr>
-                  <w:tcW w:w="697" w:type="dxa"/>
-                </w:tcPr>
-                <w:p>
-                  <w:pPr>
-                    <w:pStyle w:val="BodyText"/>
-                  </w:pPr>
-                </w:p>
-              </w:tc>
-              <w:tc>
-                <w:tcPr>
-                  <w:tcW w:w="697" w:type="dxa"/>
-                </w:tcPr>
-                <w:p>
-                  <w:pPr>
-                    <w:pStyle w:val="BodyText"/>
-                  </w:pPr>
-                  <w:r>
-                    <w:fldChar w:fldCharType="begin"/>
-                  </w:r>
-                  <w:r>
-                    <w:instrText xml:space="preserve"> REF _Ref392165375 \r \h </w:instrText>
-                  </w:r>
-                  <w:r>
-                    <w:fldChar w:fldCharType="separate"/>
-                  </w:r>
-                  <w:r>
-                    <w:t>2.21.2</w:t>
-                  </w:r>
-                  <w:r>
-                    <w:fldChar w:fldCharType="end"/>
-                  </w:r>
-                </w:p>
-              </w:tc>
-            </w:tr>
-            <w:tr>
-              <w:trPr>
-                <w:jc w:val="center"/>
-              </w:trPr>
-              <w:tc>
-                <w:tcPr>
-                  <w:tcW w:w="697" w:type="dxa"/>
-                </w:tcPr>
-                <w:p>
-                  <w:pPr>
-                    <w:pStyle w:val="BodyText"/>
-                  </w:pPr>
-                </w:p>
-              </w:tc>
-              <w:tc>
-                <w:tcPr>
-                  <w:tcW w:w="697" w:type="dxa"/>
-                </w:tcPr>
-                <w:p>
-                  <w:pPr>
-                    <w:pStyle w:val="BodyText"/>
-                  </w:pPr>
-                  <w:r>
-                    <w:fldChar w:fldCharType="begin"/>
-                  </w:r>
-                  <w:r>
-                    <w:instrText xml:space="preserve"> REF _Ref392165382 \r \h </w:instrText>
-                  </w:r>
-                  <w:r>
-                    <w:fldChar w:fldCharType="separate"/>
-                  </w:r>
-                  <w:r>
-                    <w:t>2.21.3</w:t>
-                  </w:r>
-                  <w:r>
-                    <w:fldChar w:fldCharType="end"/>
-                  </w:r>
-                </w:p>
-              </w:tc>
-            </w:tr>
-            <w:tr>
-              <w:trPr>
-                <w:jc w:val="center"/>
-              </w:trPr>
-              <w:tc>
-                <w:tcPr>
-                  <w:tcW w:w="697" w:type="dxa"/>
-                </w:tcPr>
-                <w:p>
-                  <w:pPr>
-                    <w:pStyle w:val="BodyText"/>
-                  </w:pPr>
-                </w:p>
-              </w:tc>
-              <w:tc>
-                <w:tcPr>
-                  <w:tcW w:w="697" w:type="dxa"/>
-                </w:tcPr>
-                <w:p>
-                  <w:pPr>
-                    <w:pStyle w:val="BodyText"/>
-                  </w:pPr>
-                  <w:r>
-                    <w:fldChar w:fldCharType="begin"/>
-                  </w:r>
-                  <w:r>
-                    <w:instrText xml:space="preserve"> REF _Ref392165388 \r \h </w:instrText>
-                  </w:r>
-                  <w:r>
-                    <w:fldChar w:fldCharType="separate"/>
-                  </w:r>
-                  <w:r>
-                    <w:t>2.21.4</w:t>
-                  </w:r>
-                  <w:r>
-                    <w:fldChar w:fldCharType="end"/>
-                  </w:r>
-                </w:p>
-              </w:tc>
-            </w:tr>
-            <w:tr>
-              <w:trPr>
-                <w:jc w:val="center"/>
-              </w:trPr>
-              <w:tc>
-                <w:tcPr>
-                  <w:tcW w:w="697" w:type="dxa"/>
-                </w:tcPr>
-                <w:p>
-                  <w:pPr>
-                    <w:pStyle w:val="BodyText"/>
-                  </w:pPr>
-                </w:p>
-              </w:tc>
-              <w:tc>
-                <w:tcPr>
-                  <w:tcW w:w="697" w:type="dxa"/>
-                </w:tcPr>
-                <w:p>
-                  <w:pPr>
-                    <w:pStyle w:val="BodyText"/>
-                  </w:pPr>
-                  <w:r>
-                    <w:fldChar w:fldCharType="begin"/>
-                  </w:r>
-                  <w:r>
-                    <w:instrText xml:space="preserve"> REF _Ref392165396 \r \h </w:instrText>
-                  </w:r>
-                  <w:r>
-                    <w:fldChar w:fldCharType="separate"/>
-                  </w:r>
-                  <w:r>
-                    <w:t>2.21.5</w:t>
-                  </w:r>
-                  <w:r>
-                    <w:fldChar w:fldCharType="end"/>
-                  </w:r>
-                </w:p>
-              </w:tc>
-            </w:tr>
-            <w:tr>
-              <w:trPr>
-                <w:jc w:val="center"/>
-              </w:trPr>
-              <w:tc>
-                <w:tcPr>
-                  <w:tcW w:w="697" w:type="dxa"/>
-                </w:tcPr>
-                <w:p>
-                  <w:pPr>
-                    <w:pStyle w:val="BodyText"/>
-                  </w:pPr>
-                </w:p>
-              </w:tc>
-              <w:tc>
-                <w:tcPr>
-                  <w:tcW w:w="697" w:type="dxa"/>
-                </w:tcPr>
-                <w:p>
-                  <w:pPr>
-                    <w:pStyle w:val="BodyText"/>
-                  </w:pPr>
-                  <w:r>
-                    <w:fldChar w:fldCharType="begin"/>
-                  </w:r>
-                  <w:r>
-                    <w:instrText xml:space="preserve"> REF _Ref392165403 \r \h </w:instrText>
-                  </w:r>
-                  <w:r>
-                    <w:fldChar w:fldCharType="separate"/>
-                  </w:r>
-                  <w:r>
-                    <w:t>2.21.6</w:t>
-                  </w:r>
-                  <w:r>
-                    <w:fldChar w:fldCharType="end"/>
-                  </w:r>
-                </w:p>
-              </w:tc>
-            </w:tr>
-            <w:tr>
-              <w:trPr>
-                <w:jc w:val="center"/>
-              </w:trPr>
-              <w:tc>
-                <w:tcPr>
-                  <w:tcW w:w="697" w:type="dxa"/>
-                </w:tcPr>
-                <w:p>
-                  <w:pPr>
-                    <w:pStyle w:val="BodyText"/>
-                  </w:pPr>
-                </w:p>
-              </w:tc>
-              <w:tc>
-                <w:tcPr>
-                  <w:tcW w:w="697" w:type="dxa"/>
-                </w:tcPr>
-                <w:p>
-                  <w:pPr>
-                    <w:pStyle w:val="BodyText"/>
-                  </w:pPr>
-                  <w:r>
-                    <w:fldChar w:fldCharType="begin"/>
-                  </w:r>
-                  <w:r>
-                    <w:instrText xml:space="preserve"> REF _Ref392165411 \r \h </w:instrText>
-                  </w:r>
-                  <w:r>
-                    <w:fldChar w:fldCharType="separate"/>
-                  </w:r>
-                  <w:r>
-                    <w:t>2.21.7</w:t>
-                  </w:r>
-                  <w:r>
-                    <w:fldChar w:fldCharType="end"/>
-                  </w:r>
-                </w:p>
-              </w:tc>
-            </w:tr>
-            <w:tr>
-              <w:trPr>
-                <w:jc w:val="center"/>
-              </w:trPr>
-              <w:tc>
-                <w:tcPr>
-                  <w:tcW w:w="697" w:type="dxa"/>
-                </w:tcPr>
-                <w:p>
-                  <w:pPr>
-                    <w:pStyle w:val="BodyText"/>
-                  </w:pPr>
-                </w:p>
-              </w:tc>
-              <w:tc>
-                <w:tcPr>
-                  <w:tcW w:w="697" w:type="dxa"/>
-                </w:tcPr>
-                <w:p>
-                  <w:pPr>
-                    <w:pStyle w:val="BodyText"/>
-                  </w:pPr>
-                  <w:r>
-                    <w:fldChar w:fldCharType="begin"/>
-                  </w:r>
-                  <w:r>
-                    <w:instrText xml:space="preserve"> REF _Ref392165423 \r \h </w:instrText>
-                  </w:r>
-                  <w:r>
-                    <w:fldChar w:fldCharType="separate"/>
-                  </w:r>
-                  <w:r>
-                    <w:t>2.21.8</w:t>
-                  </w:r>
-                  <w:r>
-                    <w:fldChar w:fldCharType="end"/>
-                  </w:r>
-                </w:p>
-              </w:tc>
-            </w:tr>
-            <w:tr>
-              <w:trPr>
-                <w:jc w:val="center"/>
-              </w:trPr>
-              <w:tc>
-                <w:tcPr>
-                  <w:tcW w:w="697" w:type="dxa"/>
-                </w:tcPr>
-                <w:p>
-                  <w:pPr>
-                    <w:pStyle w:val="BodyText"/>
-                  </w:pPr>
-                </w:p>
-              </w:tc>
-              <w:tc>
-                <w:tcPr>
-                  <w:tcW w:w="697" w:type="dxa"/>
-                </w:tcPr>
-                <w:p>
-                  <w:pPr>
-                    <w:pStyle w:val="BodyText"/>
-                  </w:pPr>
-                  <w:r>
-                    <w:fldChar w:fldCharType="begin"/>
-                  </w:r>
-                  <w:r>
-                    <w:instrText xml:space="preserve"> REF _Ref392165432 \r \h </w:instrText>
-                  </w:r>
-                  <w:r>
-                    <w:fldChar w:fldCharType="separate"/>
-                  </w:r>
-                  <w:r>
-                    <w:t>2.21.9</w:t>
-                  </w:r>
-                  <w:r>
-                    <w:fldChar w:fldCharType="end"/>
-                  </w:r>
-                </w:p>
-              </w:tc>
-            </w:tr>
-            <w:tr>
-              <w:trPr>
-                <w:jc w:val="center"/>
-              </w:trPr>
-              <w:tc>
-                <w:tcPr>
-                  <w:tcW w:w="697" w:type="dxa"/>
-                </w:tcPr>
-                <w:p>
-                  <w:pPr>
-                    <w:pStyle w:val="BodyText"/>
-                  </w:pPr>
-                </w:p>
-              </w:tc>
-              <w:tc>
-                <w:tcPr>
-                  <w:tcW w:w="697" w:type="dxa"/>
-                </w:tcPr>
-                <w:p>
-                  <w:pPr>
-                    <w:pStyle w:val="BodyText"/>
-                  </w:pPr>
-                  <w:r>
-                    <w:fldChar w:fldCharType="begin"/>
-                  </w:r>
-                  <w:r>
-                    <w:instrText xml:space="preserve"> REF _Ref392165441 \r \h </w:instrText>
-                  </w:r>
-                  <w:r>
-                    <w:fldChar w:fldCharType="separate"/>
-                  </w:r>
-                  <w:r>
-                    <w:t>2.21.10</w:t>
-                  </w:r>
-                  <w:r>
-                    <w:fldChar w:fldCharType="end"/>
-                  </w:r>
-                </w:p>
-              </w:tc>
-            </w:tr>
-          </w:tbl>
-          <w:p>
-            <w:pPr>
-              <w:pStyle w:val="BodyText"/>
+              <w:spacing w:after="0"/>
               <w:jc w:val="center"/>
             </w:pPr>
           </w:p>
@@ -2252,8 +3908,22 @@
       </w:tr>
     </w:tbl>
     <w:p/>
+    <w:p>
+      <w:r>
+        <w:br w:type="page"/>
+      </w:r>
+    </w:p>
+    <w:p>
+      <w:bookmarkStart w:id="3" w:name="_GoBack"/>
+      <w:bookmarkEnd w:id="3"/>
+    </w:p>
     <w:sectPr>
-      <w:headerReference w:type="default" r:id="rId17"/>
+      <w:headerReference w:type="even" r:id="rId17"/>
+      <w:headerReference w:type="default" r:id="rId18"/>
+      <w:footerReference w:type="even" r:id="rId19"/>
+      <w:footerReference w:type="default" r:id="rId20"/>
+      <w:headerReference w:type="first" r:id="rId21"/>
+      <w:footerReference w:type="first" r:id="rId22"/>
       <w:pgSz w:w="12240" w:h="15840"/>
       <w:pgMar w:top="1440" w:right="1440" w:bottom="1440" w:left="1440" w:header="720" w:footer="720" w:gutter="0"/>
       <w:cols w:space="720"/>
@@ -2288,6 +3958,36 @@
 </w:endnotes>
 </file>
 
+<file path=word/footer1.xml><?xml version="1.0" encoding="utf-8"?>
+<w:ftr xmlns:wpc="http://schemas.microsoft.com/office/word/2010/wordprocessingCanvas" xmlns:mc="http://schemas.openxmlformats.org/markup-compatibility/2006" xmlns:o="urn:schemas-microsoft-com:office:office" xmlns:r="http://schemas.openxmlformats.org/officeDocument/2006/relationships" xmlns:m="http://schemas.openxmlformats.org/officeDocument/2006/math" xmlns:v="urn:schemas-microsoft-com:vml" xmlns:wp14="http://schemas.microsoft.com/office/word/2010/wordprocessingDrawing" xmlns:wp="http://schemas.openxmlformats.org/drawingml/2006/wordprocessingDrawing" xmlns:w10="urn:schemas-microsoft-com:office:word" xmlns:w="http://schemas.openxmlformats.org/wordprocessingml/2006/main" xmlns:w14="http://schemas.microsoft.com/office/word/2010/wordml" xmlns:w15="http://schemas.microsoft.com/office/word/2012/wordml" xmlns:wpg="http://schemas.microsoft.com/office/word/2010/wordprocessingGroup" xmlns:wpi="http://schemas.microsoft.com/office/word/2010/wordprocessingInk" xmlns:wne="http://schemas.microsoft.com/office/word/2006/wordml" xmlns:wps="http://schemas.microsoft.com/office/word/2010/wordprocessingShape" mc:Ignorable="w14 w15 wp14">
+  <w:p>
+    <w:pPr>
+      <w:pStyle w:val="Footer"/>
+    </w:pPr>
+  </w:p>
+</w:ftr>
+</file>
+
+<file path=word/footer2.xml><?xml version="1.0" encoding="utf-8"?>
+<w:ftr xmlns:wpc="http://schemas.microsoft.com/office/word/2010/wordprocessingCanvas" xmlns:mc="http://schemas.openxmlformats.org/markup-compatibility/2006" xmlns:o="urn:schemas-microsoft-com:office:office" xmlns:r="http://schemas.openxmlformats.org/officeDocument/2006/relationships" xmlns:m="http://schemas.openxmlformats.org/officeDocument/2006/math" xmlns:v="urn:schemas-microsoft-com:vml" xmlns:wp14="http://schemas.microsoft.com/office/word/2010/wordprocessingDrawing" xmlns:wp="http://schemas.openxmlformats.org/drawingml/2006/wordprocessingDrawing" xmlns:w10="urn:schemas-microsoft-com:office:word" xmlns:w="http://schemas.openxmlformats.org/wordprocessingml/2006/main" xmlns:w14="http://schemas.microsoft.com/office/word/2010/wordml" xmlns:w15="http://schemas.microsoft.com/office/word/2012/wordml" xmlns:wpg="http://schemas.microsoft.com/office/word/2010/wordprocessingGroup" xmlns:wpi="http://schemas.microsoft.com/office/word/2010/wordprocessingInk" xmlns:wne="http://schemas.microsoft.com/office/word/2006/wordml" xmlns:wps="http://schemas.microsoft.com/office/word/2010/wordprocessingShape" mc:Ignorable="w14 w15 wp14">
+  <w:p>
+    <w:pPr>
+      <w:pStyle w:val="Footer"/>
+    </w:pPr>
+  </w:p>
+</w:ftr>
+</file>
+
+<file path=word/footer3.xml><?xml version="1.0" encoding="utf-8"?>
+<w:ftr xmlns:wpc="http://schemas.microsoft.com/office/word/2010/wordprocessingCanvas" xmlns:mc="http://schemas.openxmlformats.org/markup-compatibility/2006" xmlns:o="urn:schemas-microsoft-com:office:office" xmlns:r="http://schemas.openxmlformats.org/officeDocument/2006/relationships" xmlns:m="http://schemas.openxmlformats.org/officeDocument/2006/math" xmlns:v="urn:schemas-microsoft-com:vml" xmlns:wp14="http://schemas.microsoft.com/office/word/2010/wordprocessingDrawing" xmlns:wp="http://schemas.openxmlformats.org/drawingml/2006/wordprocessingDrawing" xmlns:w10="urn:schemas-microsoft-com:office:word" xmlns:w="http://schemas.openxmlformats.org/wordprocessingml/2006/main" xmlns:w14="http://schemas.microsoft.com/office/word/2010/wordml" xmlns:w15="http://schemas.microsoft.com/office/word/2012/wordml" xmlns:wpg="http://schemas.microsoft.com/office/word/2010/wordprocessingGroup" xmlns:wpi="http://schemas.microsoft.com/office/word/2010/wordprocessingInk" xmlns:wne="http://schemas.microsoft.com/office/word/2006/wordml" xmlns:wps="http://schemas.microsoft.com/office/word/2010/wordprocessingShape" mc:Ignorable="w14 w15 wp14">
+  <w:p>
+    <w:pPr>
+      <w:pStyle w:val="Footer"/>
+    </w:pPr>
+  </w:p>
+</w:ftr>
+</file>
+
 <file path=word/footnotes.xml><?xml version="1.0" encoding="utf-8"?>
 <w:footnotes xmlns:wpc="http://schemas.microsoft.com/office/word/2010/wordprocessingCanvas" xmlns:mc="http://schemas.openxmlformats.org/markup-compatibility/2006" xmlns:o="urn:schemas-microsoft-com:office:office" xmlns:r="http://schemas.openxmlformats.org/officeDocument/2006/relationships" xmlns:m="http://schemas.openxmlformats.org/officeDocument/2006/math" xmlns:v="urn:schemas-microsoft-com:vml" xmlns:wp14="http://schemas.microsoft.com/office/word/2010/wordprocessingDrawing" xmlns:wp="http://schemas.openxmlformats.org/drawingml/2006/wordprocessingDrawing" xmlns:w10="urn:schemas-microsoft-com:office:word" xmlns:w="http://schemas.openxmlformats.org/wordprocessingml/2006/main" xmlns:w14="http://schemas.microsoft.com/office/word/2010/wordml" xmlns:w15="http://schemas.microsoft.com/office/word/2012/wordml" xmlns:wpg="http://schemas.microsoft.com/office/word/2010/wordprocessingGroup" xmlns:wpi="http://schemas.microsoft.com/office/word/2010/wordprocessingInk" xmlns:wne="http://schemas.microsoft.com/office/word/2006/wordml" xmlns:wps="http://schemas.microsoft.com/office/word/2010/wordprocessingShape" mc:Ignorable="w14 w15 wp14">
   <w:footnote w:type="separator" w:id="-1">
@@ -2318,11 +4018,21 @@
   <w:p>
     <w:pPr>
       <w:pStyle w:val="Header"/>
+    </w:pPr>
+  </w:p>
+</w:hdr>
+</file>
+
+<file path=word/header2.xml><?xml version="1.0" encoding="utf-8"?>
+<w:hdr xmlns:wpc="http://schemas.microsoft.com/office/word/2010/wordprocessingCanvas" xmlns:mc="http://schemas.openxmlformats.org/markup-compatibility/2006" xmlns:o="urn:schemas-microsoft-com:office:office" xmlns:r="http://schemas.openxmlformats.org/officeDocument/2006/relationships" xmlns:m="http://schemas.openxmlformats.org/officeDocument/2006/math" xmlns:v="urn:schemas-microsoft-com:vml" xmlns:wp14="http://schemas.microsoft.com/office/word/2010/wordprocessingDrawing" xmlns:wp="http://schemas.openxmlformats.org/drawingml/2006/wordprocessingDrawing" xmlns:w10="urn:schemas-microsoft-com:office:word" xmlns:w="http://schemas.openxmlformats.org/wordprocessingml/2006/main" xmlns:w14="http://schemas.microsoft.com/office/word/2010/wordml" xmlns:w15="http://schemas.microsoft.com/office/word/2012/wordml" xmlns:wpg="http://schemas.microsoft.com/office/word/2010/wordprocessingGroup" xmlns:wpi="http://schemas.microsoft.com/office/word/2010/wordprocessingInk" xmlns:wne="http://schemas.microsoft.com/office/word/2006/wordml" xmlns:wps="http://schemas.microsoft.com/office/word/2010/wordprocessingShape" mc:Ignorable="w14 w15 wp14">
+  <w:p>
+    <w:pPr>
+      <w:pStyle w:val="Header"/>
       <w:jc w:val="center"/>
     </w:pPr>
     <w:sdt>
       <w:sdtPr>
-        <w:id w:val="-672958343"/>
+        <w:id w:val="-1849634920"/>
         <w:docPartObj>
           <w:docPartGallery w:val="Watermarks"/>
           <w:docPartUnique/>
@@ -2383,14 +4093,27 @@
     <w:pPr>
       <w:pStyle w:val="Header"/>
     </w:pPr>
-    <w:fldSimple w:instr=" SAVEDATE   \* MERGEFORMAT ">
-      <w:r>
-        <w:rPr>
-          <w:noProof/>
-        </w:rPr>
-        <w:t>1/28/2016 10:30:00 PM</w:t>
-      </w:r>
-    </w:fldSimple>
+    <w:r>
+      <w:fldChar w:fldCharType="begin"/>
+    </w:r>
+    <w:r>
+      <w:instrText xml:space="preserve"> SAVEDATE   \* MERGEFORMAT </w:instrText>
+    </w:r>
+    <w:r>
+      <w:fldChar w:fldCharType="separate"/>
+    </w:r>
+    <w:r>
+      <w:rPr>
+        <w:noProof/>
+      </w:rPr>
+      <w:t>2/3/2016 12:49:00 PM</w:t>
+    </w:r>
+    <w:r>
+      <w:rPr>
+        <w:noProof/>
+      </w:rPr>
+      <w:fldChar w:fldCharType="end"/>
+    </w:r>
     <w:r>
       <w:rPr>
         <w:noProof/>
@@ -2419,6 +4142,16 @@
     <w:r>
       <w:fldChar w:fldCharType="end"/>
     </w:r>
+  </w:p>
+</w:hdr>
+</file>
+
+<file path=word/header3.xml><?xml version="1.0" encoding="utf-8"?>
+<w:hdr xmlns:wpc="http://schemas.microsoft.com/office/word/2010/wordprocessingCanvas" xmlns:mc="http://schemas.openxmlformats.org/markup-compatibility/2006" xmlns:o="urn:schemas-microsoft-com:office:office" xmlns:r="http://schemas.openxmlformats.org/officeDocument/2006/relationships" xmlns:m="http://schemas.openxmlformats.org/officeDocument/2006/math" xmlns:v="urn:schemas-microsoft-com:vml" xmlns:wp14="http://schemas.microsoft.com/office/word/2010/wordprocessingDrawing" xmlns:wp="http://schemas.openxmlformats.org/drawingml/2006/wordprocessingDrawing" xmlns:w10="urn:schemas-microsoft-com:office:word" xmlns:w="http://schemas.openxmlformats.org/wordprocessingml/2006/main" xmlns:w14="http://schemas.microsoft.com/office/word/2010/wordml" xmlns:w15="http://schemas.microsoft.com/office/word/2012/wordml" xmlns:wpg="http://schemas.microsoft.com/office/word/2010/wordprocessingGroup" xmlns:wpi="http://schemas.microsoft.com/office/word/2010/wordprocessingInk" xmlns:wne="http://schemas.microsoft.com/office/word/2006/wordml" xmlns:wps="http://schemas.microsoft.com/office/word/2010/wordprocessingShape" mc:Ignorable="w14 w15 wp14">
+  <w:p>
+    <w:pPr>
+      <w:pStyle w:val="Header"/>
+    </w:pPr>
   </w:p>
 </w:hdr>
 </file>
@@ -5076,6 +6809,15 @@
 </file>
 
 <file path=customXml/item1.xml><?xml version="1.0" encoding="utf-8"?>
+<?mso-contentType ?>
+<FormTemplates xmlns="http://schemas.microsoft.com/sharepoint/v3/contenttype/forms">
+  <Display>DocumentLibraryForm</Display>
+  <Edit>DocumentLibraryForm</Edit>
+  <New>DocumentLibraryForm</New>
+</FormTemplates>
+</file>
+
+<file path=customXml/item2.xml><?xml version="1.0" encoding="utf-8"?>
 <ct:contentTypeSchema xmlns:ct="http://schemas.microsoft.com/office/2006/metadata/contentType" xmlns:ma="http://schemas.microsoft.com/office/2006/metadata/properties/metaAttributes" ct:_="" ma:_="" ma:contentTypeName="Document" ma:contentTypeID="0x0101006E48105E5614B346AF6783E357A96B12" ma:contentTypeVersion="2" ma:contentTypeDescription="Create a new document." ma:contentTypeScope="" ma:versionID="1a2dfa672f6a3f9b6edb3464ba459c87">
   <xsd:schema xmlns:xsd="http://www.w3.org/2001/XMLSchema" xmlns:p="http://schemas.microsoft.com/office/2006/metadata/properties" xmlns:ns2="http://schemas.microsoft.com/sharepoint/v3/fields" targetNamespace="http://schemas.microsoft.com/office/2006/metadata/properties" ma:root="true" ma:fieldsID="4b989405ff12ce4c35aa577d04dfd126" ns2:_="">
     <xsd:import namespace="http://schemas.microsoft.com/sharepoint/v3/fields"/>
@@ -5141,15 +6883,6 @@
 </ct:contentTypeSchema>
 </file>
 
-<file path=customXml/item2.xml><?xml version="1.0" encoding="utf-8"?>
-<?mso-contentType ?>
-<FormTemplates xmlns="http://schemas.microsoft.com/sharepoint/v3/contenttype/forms">
-  <Display>DocumentLibraryForm</Display>
-  <Edit>DocumentLibraryForm</Edit>
-  <New>DocumentLibraryForm</New>
-</FormTemplates>
-</file>
-
 <file path=customXml/item3.xml><?xml version="1.0" encoding="utf-8"?>
 <p:properties xmlns:p="http://schemas.microsoft.com/office/2006/metadata/properties" xmlns:xsi="http://www.w3.org/2001/XMLSchema-instance">
   <documentManagement>
@@ -5164,6 +6897,14 @@
 </file>
 
 <file path=customXml/itemProps1.xml><?xml version="1.0" encoding="utf-8"?>
+<ds:datastoreItem xmlns:ds="http://schemas.openxmlformats.org/officeDocument/2006/customXml" ds:itemID="{DCA2D914-E1AF-442E-B4B4-2DA06CB41E67}">
+  <ds:schemaRefs>
+    <ds:schemaRef ds:uri="http://schemas.microsoft.com/sharepoint/v3/contenttype/forms"/>
+  </ds:schemaRefs>
+</ds:datastoreItem>
+</file>
+
+<file path=customXml/itemProps2.xml><?xml version="1.0" encoding="utf-8"?>
 <ds:datastoreItem xmlns:ds="http://schemas.openxmlformats.org/officeDocument/2006/customXml" ds:itemID="{66098FCE-AB99-461C-9064-1EA3B08D48D7}">
   <ds:schemaRefs>
     <ds:schemaRef ds:uri="http://schemas.microsoft.com/office/2006/metadata/contentType"/>
@@ -5180,14 +6921,6 @@
 </ds:datastoreItem>
 </file>
 
-<file path=customXml/itemProps2.xml><?xml version="1.0" encoding="utf-8"?>
-<ds:datastoreItem xmlns:ds="http://schemas.openxmlformats.org/officeDocument/2006/customXml" ds:itemID="{DCA2D914-E1AF-442E-B4B4-2DA06CB41E67}">
-  <ds:schemaRefs>
-    <ds:schemaRef ds:uri="http://schemas.microsoft.com/sharepoint/v3/contenttype/forms"/>
-  </ds:schemaRefs>
-</ds:datastoreItem>
-</file>
-
 <file path=customXml/itemProps3.xml><?xml version="1.0" encoding="utf-8"?>
 <ds:datastoreItem xmlns:ds="http://schemas.openxmlformats.org/officeDocument/2006/customXml" ds:itemID="{B2CB51A5-BD08-4B5A-AB1F-D1200BAE0633}">
   <ds:schemaRefs>
@@ -5198,7 +6931,7 @@
 </file>
 
 <file path=customXml/itemProps4.xml><?xml version="1.0" encoding="utf-8"?>
-<ds:datastoreItem xmlns:ds="http://schemas.openxmlformats.org/officeDocument/2006/customXml" ds:itemID="{9D5BDBC2-273E-41A1-8950-0651CFA1927D}">
+<ds:datastoreItem xmlns:ds="http://schemas.openxmlformats.org/officeDocument/2006/customXml" ds:itemID="{B464E0F4-57EF-43CD-94C0-4D206AAF295C}">
   <ds:schemaRefs>
     <ds:schemaRef ds:uri="http://schemas.openxmlformats.org/officeDocument/2006/bibliography"/>
   </ds:schemaRefs>

</xml_diff>